<commit_message>
Updated Documentation for release Prevent crazy property changed loop on IsDirty
</commit_message>
<xml_diff>
--- a/Main/TfsWorkingOn/TFS Working On.docx
+++ b/Main/TfsWorkingOn/TFS Working On.docx
@@ -1,7 +1,723 @@
 
 <file path=word/document.xml><?xml version="1.0" encoding="utf-8"?>
-<w:document xmlns:ve="http://schemas.openxmlformats.org/markup-compatibility/2006" xmlns:o="urn:schemas-microsoft-com:office:office" xmlns:r="http://schemas.openxmlformats.org/officeDocument/2006/relationships" xmlns:m="http://schemas.openxmlformats.org/officeDocument/2006/math" xmlns:v="urn:schemas-microsoft-com:vml" xmlns:wp="http://schemas.openxmlformats.org/drawingml/2006/wordprocessingDrawing" xmlns:w10="urn:schemas-microsoft-com:office:word" xmlns:w="http://schemas.openxmlformats.org/wordprocessingml/2006/main" xmlns:wne="http://schemas.microsoft.com/office/word/2006/wordml">
+<w:document xmlns:wpc="http://schemas.microsoft.com/office/word/2010/wordprocessingCanvas" xmlns:mc="http://schemas.openxmlformats.org/markup-compatibility/2006" xmlns:o="urn:schemas-microsoft-com:office:office" xmlns:r="http://schemas.openxmlformats.org/officeDocument/2006/relationships" xmlns:m="http://schemas.openxmlformats.org/officeDocument/2006/math" xmlns:v="urn:schemas-microsoft-com:vml" xmlns:wp14="http://schemas.microsoft.com/office/word/2010/wordprocessingDrawing" xmlns:wp="http://schemas.openxmlformats.org/drawingml/2006/wordprocessingDrawing" xmlns:w10="urn:schemas-microsoft-com:office:word" xmlns:w="http://schemas.openxmlformats.org/wordprocessingml/2006/main" xmlns:w14="http://schemas.microsoft.com/office/word/2010/wordml" xmlns:wpg="http://schemas.microsoft.com/office/word/2010/wordprocessingGroup" xmlns:wpi="http://schemas.microsoft.com/office/word/2010/wordprocessingInk" xmlns:wne="http://schemas.microsoft.com/office/word/2006/wordml" xmlns:wps="http://schemas.microsoft.com/office/word/2010/wordprocessingShape" mc:Ignorable="w14 wp14">
   <w:body>
+    <w:p>
+      <w:pPr>
+        <w:pStyle w:val="Heading1"/>
+      </w:pPr>
+      <w:r>
+        <w:t>TFS Working On - Version 1.2</w:t>
+      </w:r>
+    </w:p>
+    <w:p>
+      <w:pPr>
+        <w:pStyle w:val="Heading3"/>
+      </w:pPr>
+      <w:r>
+        <w:t>Menu Query list</w:t>
+      </w:r>
+    </w:p>
+    <w:p>
+      <w:r>
+        <w:t>You can select an existing TFS query from the configuration pages to use a quick start list accessible from the TFS Working On menu. This removes the need to search for work items, and you can just pick them off your list.</w:t>
+      </w:r>
+      <w:r>
+        <w:t xml:space="preserve"> </w:t>
+      </w:r>
+    </w:p>
+    <w:p>
+      <w:pPr>
+        <w:pStyle w:val="Subtitle"/>
+        <w:rPr>
+          <w:sz w:val="18"/>
+          <w:szCs w:val="18"/>
+        </w:rPr>
+      </w:pPr>
+      <w:r>
+        <w:rPr>
+          <w:sz w:val="18"/>
+          <w:szCs w:val="18"/>
+        </w:rPr>
+        <w:t>Note: TFS 2010 Hierarchical Queries are not yet supported.</w:t>
+      </w:r>
+    </w:p>
+    <w:p>
+      <w:r>
+        <w:rPr>
+          <w:noProof/>
+          <w:lang w:eastAsia="en-AU"/>
+        </w:rPr>
+        <w:drawing>
+          <wp:inline distT="0" distB="0" distL="0" distR="0" wp14:anchorId="2F7526D0" wp14:editId="18185F2F">
+            <wp:extent cx="4381500" cy="2752725"/>
+            <wp:effectExtent l="0" t="0" r="0" b="9525"/>
+            <wp:docPr id="33" name="Picture 33"/>
+            <wp:cNvGraphicFramePr>
+              <a:graphicFrameLocks xmlns:a="http://schemas.openxmlformats.org/drawingml/2006/main" noChangeAspect="1"/>
+            </wp:cNvGraphicFramePr>
+            <a:graphic xmlns:a="http://schemas.openxmlformats.org/drawingml/2006/main">
+              <a:graphicData uri="http://schemas.openxmlformats.org/drawingml/2006/picture">
+                <pic:pic xmlns:pic="http://schemas.openxmlformats.org/drawingml/2006/picture">
+                  <pic:nvPicPr>
+                    <pic:cNvPr id="0" name=""/>
+                    <pic:cNvPicPr/>
+                  </pic:nvPicPr>
+                  <pic:blipFill>
+                    <a:blip r:embed="rId5"/>
+                    <a:stretch>
+                      <a:fillRect/>
+                    </a:stretch>
+                  </pic:blipFill>
+                  <pic:spPr>
+                    <a:xfrm>
+                      <a:off x="0" y="0"/>
+                      <a:ext cx="4381500" cy="2752725"/>
+                    </a:xfrm>
+                    <a:prstGeom prst="rect">
+                      <a:avLst/>
+                    </a:prstGeom>
+                  </pic:spPr>
+                </pic:pic>
+              </a:graphicData>
+            </a:graphic>
+          </wp:inline>
+        </w:drawing>
+      </w:r>
+    </w:p>
+    <w:p>
+      <w:r>
+        <w:rPr>
+          <w:noProof/>
+          <w:lang w:eastAsia="en-AU"/>
+        </w:rPr>
+        <w:lastRenderedPageBreak/>
+        <w:drawing>
+          <wp:inline distT="0" distB="0" distL="0" distR="0" wp14:anchorId="565B50A9" wp14:editId="0832367E">
+            <wp:extent cx="5799600" cy="4554000"/>
+            <wp:effectExtent l="0" t="0" r="0" b="0"/>
+            <wp:docPr id="25" name="Picture 25"/>
+            <wp:cNvGraphicFramePr>
+              <a:graphicFrameLocks xmlns:a="http://schemas.openxmlformats.org/drawingml/2006/main" noChangeAspect="1"/>
+            </wp:cNvGraphicFramePr>
+            <a:graphic xmlns:a="http://schemas.openxmlformats.org/drawingml/2006/main">
+              <a:graphicData uri="http://schemas.openxmlformats.org/drawingml/2006/picture">
+                <pic:pic xmlns:pic="http://schemas.openxmlformats.org/drawingml/2006/picture">
+                  <pic:nvPicPr>
+                    <pic:cNvPr id="0" name=""/>
+                    <pic:cNvPicPr/>
+                  </pic:nvPicPr>
+                  <pic:blipFill>
+                    <a:blip r:embed="rId6"/>
+                    <a:stretch>
+                      <a:fillRect/>
+                    </a:stretch>
+                  </pic:blipFill>
+                  <pic:spPr>
+                    <a:xfrm>
+                      <a:off x="0" y="0"/>
+                      <a:ext cx="5799600" cy="4554000"/>
+                    </a:xfrm>
+                    <a:prstGeom prst="rect">
+                      <a:avLst/>
+                    </a:prstGeom>
+                  </pic:spPr>
+                </pic:pic>
+              </a:graphicData>
+            </a:graphic>
+          </wp:inline>
+        </w:drawing>
+      </w:r>
+    </w:p>
+    <w:p>
+      <w:pPr>
+        <w:pStyle w:val="Heading3"/>
+      </w:pPr>
+      <w:r>
+        <w:t>Prompt on resume</w:t>
+      </w:r>
+    </w:p>
+    <w:p>
+      <w:pPr>
+        <w:pStyle w:val="NormalWeb"/>
+        <w:spacing w:before="0" w:beforeAutospacing="0" w:after="0" w:afterAutospacing="0"/>
+        <w:rPr>
+          <w:rFonts w:ascii="Verdana" w:hAnsi="Verdana"/>
+          <w:color w:val="000000"/>
+          <w:sz w:val="22"/>
+          <w:szCs w:val="22"/>
+        </w:rPr>
+      </w:pPr>
+      <w:r>
+        <w:rPr>
+          <w:rFonts w:ascii="Verdana" w:hAnsi="Verdana"/>
+          <w:color w:val="000000"/>
+          <w:sz w:val="22"/>
+          <w:szCs w:val="22"/>
+        </w:rPr>
+        <w:t>When you are away from your computer and TFS Working On automatically pauses monitoring, you can enable the option to be prompted on resume. You are given the option to Record the time away, for the instances when you were working on the work item, just not on the computer, like in a meeting or discussion with a colleague. Resume working, time away is not recorded, like going out for lunch, and coming back to continue. Or Stop, time away is not recorded and you do not resume working on the selected work item.</w:t>
+      </w:r>
+    </w:p>
+    <w:p>
+      <w:pPr>
+        <w:pStyle w:val="NormalWeb"/>
+        <w:spacing w:before="0" w:beforeAutospacing="0" w:after="0" w:afterAutospacing="0"/>
+        <w:rPr>
+          <w:rFonts w:ascii="Verdana" w:hAnsi="Verdana"/>
+          <w:color w:val="000000"/>
+          <w:sz w:val="22"/>
+          <w:szCs w:val="22"/>
+        </w:rPr>
+      </w:pPr>
+    </w:p>
+    <w:p>
+      <w:pPr>
+        <w:pStyle w:val="NormalWeb"/>
+        <w:spacing w:before="0" w:beforeAutospacing="0" w:after="0" w:afterAutospacing="0"/>
+        <w:rPr>
+          <w:rFonts w:ascii="Verdana" w:hAnsi="Verdana"/>
+          <w:color w:val="000000"/>
+          <w:sz w:val="22"/>
+          <w:szCs w:val="22"/>
+        </w:rPr>
+      </w:pPr>
+      <w:r>
+        <w:rPr>
+          <w:noProof/>
+        </w:rPr>
+        <w:lastRenderedPageBreak/>
+        <w:drawing>
+          <wp:inline distT="0" distB="0" distL="0" distR="0" wp14:anchorId="552A60E5" wp14:editId="45F3DE55">
+            <wp:extent cx="4392000" cy="2732400"/>
+            <wp:effectExtent l="0" t="0" r="0" b="0"/>
+            <wp:docPr id="30" name="Picture 30"/>
+            <wp:cNvGraphicFramePr>
+              <a:graphicFrameLocks xmlns:a="http://schemas.openxmlformats.org/drawingml/2006/main" noChangeAspect="1"/>
+            </wp:cNvGraphicFramePr>
+            <a:graphic xmlns:a="http://schemas.openxmlformats.org/drawingml/2006/main">
+              <a:graphicData uri="http://schemas.openxmlformats.org/drawingml/2006/picture">
+                <pic:pic xmlns:pic="http://schemas.openxmlformats.org/drawingml/2006/picture">
+                  <pic:nvPicPr>
+                    <pic:cNvPr id="0" name=""/>
+                    <pic:cNvPicPr/>
+                  </pic:nvPicPr>
+                  <pic:blipFill>
+                    <a:blip r:embed="rId7"/>
+                    <a:stretch>
+                      <a:fillRect/>
+                    </a:stretch>
+                  </pic:blipFill>
+                  <pic:spPr>
+                    <a:xfrm>
+                      <a:off x="0" y="0"/>
+                      <a:ext cx="4392000" cy="2732400"/>
+                    </a:xfrm>
+                    <a:prstGeom prst="rect">
+                      <a:avLst/>
+                    </a:prstGeom>
+                  </pic:spPr>
+                </pic:pic>
+              </a:graphicData>
+            </a:graphic>
+          </wp:inline>
+        </w:drawing>
+      </w:r>
+    </w:p>
+    <w:p>
+      <w:pPr>
+        <w:pStyle w:val="NormalWeb"/>
+        <w:spacing w:before="0" w:beforeAutospacing="0" w:after="0" w:afterAutospacing="0"/>
+        <w:rPr>
+          <w:rFonts w:ascii="Verdana" w:hAnsi="Verdana"/>
+          <w:color w:val="000000"/>
+          <w:sz w:val="22"/>
+          <w:szCs w:val="22"/>
+        </w:rPr>
+      </w:pPr>
+    </w:p>
+    <w:p>
+      <w:pPr>
+        <w:pStyle w:val="NormalWeb"/>
+        <w:spacing w:before="0" w:beforeAutospacing="0" w:after="0" w:afterAutospacing="0"/>
+        <w:rPr>
+          <w:rFonts w:ascii="Verdana" w:hAnsi="Verdana"/>
+          <w:color w:val="000000"/>
+          <w:sz w:val="22"/>
+          <w:szCs w:val="22"/>
+        </w:rPr>
+      </w:pPr>
+      <w:r>
+        <w:rPr>
+          <w:noProof/>
+        </w:rPr>
+        <w:drawing>
+          <wp:inline distT="0" distB="0" distL="0" distR="0" wp14:anchorId="7055B689" wp14:editId="23488B4D">
+            <wp:extent cx="4667250" cy="2324100"/>
+            <wp:effectExtent l="0" t="0" r="0" b="0"/>
+            <wp:docPr id="29" name="Picture 29"/>
+            <wp:cNvGraphicFramePr>
+              <a:graphicFrameLocks xmlns:a="http://schemas.openxmlformats.org/drawingml/2006/main" noChangeAspect="1"/>
+            </wp:cNvGraphicFramePr>
+            <a:graphic xmlns:a="http://schemas.openxmlformats.org/drawingml/2006/main">
+              <a:graphicData uri="http://schemas.openxmlformats.org/drawingml/2006/picture">
+                <pic:pic xmlns:pic="http://schemas.openxmlformats.org/drawingml/2006/picture">
+                  <pic:nvPicPr>
+                    <pic:cNvPr id="0" name=""/>
+                    <pic:cNvPicPr/>
+                  </pic:nvPicPr>
+                  <pic:blipFill>
+                    <a:blip r:embed="rId8"/>
+                    <a:stretch>
+                      <a:fillRect/>
+                    </a:stretch>
+                  </pic:blipFill>
+                  <pic:spPr>
+                    <a:xfrm>
+                      <a:off x="0" y="0"/>
+                      <a:ext cx="4667250" cy="2324100"/>
+                    </a:xfrm>
+                    <a:prstGeom prst="rect">
+                      <a:avLst/>
+                    </a:prstGeom>
+                  </pic:spPr>
+                </pic:pic>
+              </a:graphicData>
+            </a:graphic>
+          </wp:inline>
+        </w:drawing>
+      </w:r>
+    </w:p>
+    <w:p>
+      <w:pPr>
+        <w:pStyle w:val="Heading3"/>
+      </w:pPr>
+      <w:r>
+        <w:t>Cancel Currently Working On</w:t>
+      </w:r>
+    </w:p>
+    <w:p>
+      <w:r>
+        <w:t>You can now cancel your current working on, preventing any time being recorded against the work item.</w:t>
+      </w:r>
+    </w:p>
+    <w:p>
+      <w:r>
+        <w:rPr>
+          <w:noProof/>
+          <w:lang w:eastAsia="en-AU"/>
+        </w:rPr>
+        <w:drawing>
+          <wp:inline distT="0" distB="0" distL="0" distR="0" wp14:anchorId="7A977758" wp14:editId="1FCA7105">
+            <wp:extent cx="3181350" cy="1885950"/>
+            <wp:effectExtent l="0" t="0" r="0" b="0"/>
+            <wp:docPr id="28" name="Picture 28"/>
+            <wp:cNvGraphicFramePr>
+              <a:graphicFrameLocks xmlns:a="http://schemas.openxmlformats.org/drawingml/2006/main" noChangeAspect="1"/>
+            </wp:cNvGraphicFramePr>
+            <a:graphic xmlns:a="http://schemas.openxmlformats.org/drawingml/2006/main">
+              <a:graphicData uri="http://schemas.openxmlformats.org/drawingml/2006/picture">
+                <pic:pic xmlns:pic="http://schemas.openxmlformats.org/drawingml/2006/picture">
+                  <pic:nvPicPr>
+                    <pic:cNvPr id="0" name=""/>
+                    <pic:cNvPicPr/>
+                  </pic:nvPicPr>
+                  <pic:blipFill>
+                    <a:blip r:embed="rId9"/>
+                    <a:stretch>
+                      <a:fillRect/>
+                    </a:stretch>
+                  </pic:blipFill>
+                  <pic:spPr>
+                    <a:xfrm>
+                      <a:off x="0" y="0"/>
+                      <a:ext cx="3181350" cy="1885950"/>
+                    </a:xfrm>
+                    <a:prstGeom prst="rect">
+                      <a:avLst/>
+                    </a:prstGeom>
+                  </pic:spPr>
+                </pic:pic>
+              </a:graphicData>
+            </a:graphic>
+          </wp:inline>
+        </w:drawing>
+      </w:r>
+    </w:p>
+    <w:p>
+      <w:pPr>
+        <w:pStyle w:val="Heading3"/>
+      </w:pPr>
+      <w:r>
+        <w:t>Work Item Title Tooltip and Notification</w:t>
+      </w:r>
+    </w:p>
+    <w:p>
+      <w:r>
+        <w:t>The title of your current work item is now displayed in the balloon notification and the TFS Working On notification tray icon tooltip.</w:t>
+      </w:r>
+    </w:p>
+    <w:p>
+      <w:r>
+        <w:rPr>
+          <w:noProof/>
+          <w:lang w:eastAsia="en-AU"/>
+        </w:rPr>
+        <w:lastRenderedPageBreak/>
+        <w:drawing>
+          <wp:inline distT="0" distB="0" distL="0" distR="0" wp14:anchorId="1B484A79" wp14:editId="08CEB4F3">
+            <wp:extent cx="2800350" cy="1057275"/>
+            <wp:effectExtent l="0" t="0" r="0" b="9525"/>
+            <wp:docPr id="26" name="Picture 26"/>
+            <wp:cNvGraphicFramePr>
+              <a:graphicFrameLocks xmlns:a="http://schemas.openxmlformats.org/drawingml/2006/main" noChangeAspect="1"/>
+            </wp:cNvGraphicFramePr>
+            <a:graphic xmlns:a="http://schemas.openxmlformats.org/drawingml/2006/main">
+              <a:graphicData uri="http://schemas.openxmlformats.org/drawingml/2006/picture">
+                <pic:pic xmlns:pic="http://schemas.openxmlformats.org/drawingml/2006/picture">
+                  <pic:nvPicPr>
+                    <pic:cNvPr id="0" name=""/>
+                    <pic:cNvPicPr/>
+                  </pic:nvPicPr>
+                  <pic:blipFill>
+                    <a:blip r:embed="rId10"/>
+                    <a:stretch>
+                      <a:fillRect/>
+                    </a:stretch>
+                  </pic:blipFill>
+                  <pic:spPr>
+                    <a:xfrm>
+                      <a:off x="0" y="0"/>
+                      <a:ext cx="2800350" cy="1057275"/>
+                    </a:xfrm>
+                    <a:prstGeom prst="rect">
+                      <a:avLst/>
+                    </a:prstGeom>
+                  </pic:spPr>
+                </pic:pic>
+              </a:graphicData>
+            </a:graphic>
+          </wp:inline>
+        </w:drawing>
+      </w:r>
+      <w:r>
+        <w:tab/>
+      </w:r>
+      <w:r>
+        <w:rPr>
+          <w:noProof/>
+          <w:lang w:eastAsia="en-AU"/>
+        </w:rPr>
+        <w:drawing>
+          <wp:inline distT="0" distB="0" distL="0" distR="0" wp14:anchorId="7E511014" wp14:editId="44D0F0B1">
+            <wp:extent cx="2333625" cy="657225"/>
+            <wp:effectExtent l="0" t="0" r="9525" b="9525"/>
+            <wp:docPr id="27" name="Picture 27"/>
+            <wp:cNvGraphicFramePr>
+              <a:graphicFrameLocks xmlns:a="http://schemas.openxmlformats.org/drawingml/2006/main" noChangeAspect="1"/>
+            </wp:cNvGraphicFramePr>
+            <a:graphic xmlns:a="http://schemas.openxmlformats.org/drawingml/2006/main">
+              <a:graphicData uri="http://schemas.openxmlformats.org/drawingml/2006/picture">
+                <pic:pic xmlns:pic="http://schemas.openxmlformats.org/drawingml/2006/picture">
+                  <pic:nvPicPr>
+                    <pic:cNvPr id="0" name=""/>
+                    <pic:cNvPicPr/>
+                  </pic:nvPicPr>
+                  <pic:blipFill>
+                    <a:blip r:embed="rId11"/>
+                    <a:stretch>
+                      <a:fillRect/>
+                    </a:stretch>
+                  </pic:blipFill>
+                  <pic:spPr>
+                    <a:xfrm>
+                      <a:off x="0" y="0"/>
+                      <a:ext cx="2333625" cy="657225"/>
+                    </a:xfrm>
+                    <a:prstGeom prst="rect">
+                      <a:avLst/>
+                    </a:prstGeom>
+                  </pic:spPr>
+                </pic:pic>
+              </a:graphicData>
+            </a:graphic>
+          </wp:inline>
+        </w:drawing>
+      </w:r>
+    </w:p>
+    <w:p>
+      <w:pPr>
+        <w:pStyle w:val="Heading3"/>
+      </w:pPr>
+      <w:r>
+        <w:t>Data Warehouse Processing (TFS 2008 only)</w:t>
+      </w:r>
+    </w:p>
+    <w:p>
+      <w:r>
+        <w:t>TFS Working On allows updating of the Data Warehouse and TFS Analysis Service cube on from the Configuration pages. This forces an update without the need to remote onto the TFS Server or wait for the scheduled time. Useful when you need to ensure you Warehouse data accurately reflects the current Work Item data when generating a report to distribute.</w:t>
+      </w:r>
+    </w:p>
+    <w:p>
+      <w:r>
+        <w:rPr>
+          <w:noProof/>
+          <w:lang w:eastAsia="en-AU"/>
+        </w:rPr>
+        <w:drawing>
+          <wp:inline distT="0" distB="0" distL="0" distR="0" wp14:anchorId="73BEEB71" wp14:editId="0E5D563B">
+            <wp:extent cx="4391025" cy="2762250"/>
+            <wp:effectExtent l="0" t="0" r="9525" b="0"/>
+            <wp:docPr id="35" name="Picture 35"/>
+            <wp:cNvGraphicFramePr>
+              <a:graphicFrameLocks xmlns:a="http://schemas.openxmlformats.org/drawingml/2006/main" noChangeAspect="1"/>
+            </wp:cNvGraphicFramePr>
+            <a:graphic xmlns:a="http://schemas.openxmlformats.org/drawingml/2006/main">
+              <a:graphicData uri="http://schemas.openxmlformats.org/drawingml/2006/picture">
+                <pic:pic xmlns:pic="http://schemas.openxmlformats.org/drawingml/2006/picture">
+                  <pic:nvPicPr>
+                    <pic:cNvPr id="0" name=""/>
+                    <pic:cNvPicPr/>
+                  </pic:nvPicPr>
+                  <pic:blipFill>
+                    <a:blip r:embed="rId12"/>
+                    <a:stretch>
+                      <a:fillRect/>
+                    </a:stretch>
+                  </pic:blipFill>
+                  <pic:spPr>
+                    <a:xfrm>
+                      <a:off x="0" y="0"/>
+                      <a:ext cx="4391025" cy="2762250"/>
+                    </a:xfrm>
+                    <a:prstGeom prst="rect">
+                      <a:avLst/>
+                    </a:prstGeom>
+                  </pic:spPr>
+                </pic:pic>
+              </a:graphicData>
+            </a:graphic>
+          </wp:inline>
+        </w:drawing>
+      </w:r>
+      <w:bookmarkStart w:id="0" w:name="_GoBack"/>
+      <w:bookmarkEnd w:id="0"/>
+    </w:p>
+    <w:p>
+      <w:pPr>
+        <w:pStyle w:val="Heading3"/>
+      </w:pPr>
+      <w:r>
+        <w:t xml:space="preserve">Existing Raised </w:t>
+      </w:r>
+      <w:r>
+        <w:t>Bugs Fixed</w:t>
+      </w:r>
+    </w:p>
+    <w:tbl>
+      <w:tblPr>
+        <w:tblStyle w:val="LightShading-Accent3"/>
+        <w:tblW w:w="0" w:type="auto"/>
+        <w:tblLook w:val="04A0" w:firstRow="1" w:lastRow="0" w:firstColumn="1" w:lastColumn="0" w:noHBand="0" w:noVBand="1"/>
+      </w:tblPr>
+      <w:tblGrid>
+        <w:gridCol w:w="1526"/>
+        <w:gridCol w:w="7716"/>
+      </w:tblGrid>
+      <w:tr>
+        <w:trPr>
+          <w:cnfStyle w:val="100000000000" w:firstRow="1" w:lastRow="0" w:firstColumn="0" w:lastColumn="0" w:oddVBand="0" w:evenVBand="0" w:oddHBand="0" w:evenHBand="0" w:firstRowFirstColumn="0" w:firstRowLastColumn="0" w:lastRowFirstColumn="0" w:lastRowLastColumn="0"/>
+        </w:trPr>
+        <w:tc>
+          <w:tcPr>
+            <w:cnfStyle w:val="001000000000" w:firstRow="0" w:lastRow="0" w:firstColumn="1" w:lastColumn="0" w:oddVBand="0" w:evenVBand="0" w:oddHBand="0" w:evenHBand="0" w:firstRowFirstColumn="0" w:firstRowLastColumn="0" w:lastRowFirstColumn="0" w:lastRowLastColumn="0"/>
+            <w:tcW w:w="1526" w:type="dxa"/>
+          </w:tcPr>
+          <w:p>
+            <w:pPr>
+              <w:rPr>
+                <w:sz w:val="20"/>
+              </w:rPr>
+            </w:pPr>
+            <w:r>
+              <w:rPr>
+                <w:sz w:val="20"/>
+              </w:rPr>
+              <w:t>ID</w:t>
+            </w:r>
+          </w:p>
+        </w:tc>
+        <w:tc>
+          <w:tcPr>
+            <w:tcW w:w="7716" w:type="dxa"/>
+          </w:tcPr>
+          <w:p>
+            <w:pPr>
+              <w:cnfStyle w:val="100000000000" w:firstRow="1" w:lastRow="0" w:firstColumn="0" w:lastColumn="0" w:oddVBand="0" w:evenVBand="0" w:oddHBand="0" w:evenHBand="0" w:firstRowFirstColumn="0" w:firstRowLastColumn="0" w:lastRowFirstColumn="0" w:lastRowLastColumn="0"/>
+              <w:rPr>
+                <w:sz w:val="20"/>
+              </w:rPr>
+            </w:pPr>
+            <w:r>
+              <w:rPr>
+                <w:sz w:val="20"/>
+              </w:rPr>
+              <w:t>Title</w:t>
+            </w:r>
+          </w:p>
+        </w:tc>
+      </w:tr>
+      <w:tr>
+        <w:trPr>
+          <w:cnfStyle w:val="000000100000" w:firstRow="0" w:lastRow="0" w:firstColumn="0" w:lastColumn="0" w:oddVBand="0" w:evenVBand="0" w:oddHBand="1" w:evenHBand="0" w:firstRowFirstColumn="0" w:firstRowLastColumn="0" w:lastRowFirstColumn="0" w:lastRowLastColumn="0"/>
+        </w:trPr>
+        <w:tc>
+          <w:tcPr>
+            <w:cnfStyle w:val="001000000000" w:firstRow="0" w:lastRow="0" w:firstColumn="1" w:lastColumn="0" w:oddVBand="0" w:evenVBand="0" w:oddHBand="0" w:evenHBand="0" w:firstRowFirstColumn="0" w:firstRowLastColumn="0" w:lastRowFirstColumn="0" w:lastRowLastColumn="0"/>
+            <w:tcW w:w="1526" w:type="dxa"/>
+          </w:tcPr>
+          <w:p>
+            <w:pPr>
+              <w:rPr>
+                <w:sz w:val="20"/>
+              </w:rPr>
+            </w:pPr>
+            <w:hyperlink r:id="rId13" w:history="1">
+              <w:r>
+                <w:rPr>
+                  <w:rStyle w:val="Hyperlink"/>
+                  <w:sz w:val="20"/>
+                </w:rPr>
+                <w:t>6707</w:t>
+              </w:r>
+            </w:hyperlink>
+          </w:p>
+        </w:tc>
+        <w:tc>
+          <w:tcPr>
+            <w:tcW w:w="7716" w:type="dxa"/>
+          </w:tcPr>
+          <w:p>
+            <w:pPr>
+              <w:cnfStyle w:val="000000100000" w:firstRow="0" w:lastRow="0" w:firstColumn="0" w:lastColumn="0" w:oddVBand="0" w:evenVBand="0" w:oddHBand="1" w:evenHBand="0" w:firstRowFirstColumn="0" w:firstRowLastColumn="0" w:lastRowFirstColumn="0" w:lastRowLastColumn="0"/>
+              <w:rPr>
+                <w:sz w:val="20"/>
+              </w:rPr>
+            </w:pPr>
+            <w:proofErr w:type="spellStart"/>
+            <w:r>
+              <w:rPr>
+                <w:sz w:val="20"/>
+              </w:rPr>
+              <w:t>ItemUpdatedOnServer</w:t>
+            </w:r>
+            <w:proofErr w:type="spellEnd"/>
+            <w:r>
+              <w:rPr>
+                <w:sz w:val="20"/>
+              </w:rPr>
+              <w:t xml:space="preserve"> error selected work item from search results</w:t>
+            </w:r>
+          </w:p>
+        </w:tc>
+      </w:tr>
+      <w:tr>
+        <w:tc>
+          <w:tcPr>
+            <w:cnfStyle w:val="001000000000" w:firstRow="0" w:lastRow="0" w:firstColumn="1" w:lastColumn="0" w:oddVBand="0" w:evenVBand="0" w:oddHBand="0" w:evenHBand="0" w:firstRowFirstColumn="0" w:firstRowLastColumn="0" w:lastRowFirstColumn="0" w:lastRowLastColumn="0"/>
+            <w:tcW w:w="1526" w:type="dxa"/>
+          </w:tcPr>
+          <w:p>
+            <w:pPr>
+              <w:rPr>
+                <w:sz w:val="20"/>
+              </w:rPr>
+            </w:pPr>
+            <w:hyperlink r:id="rId14" w:history="1">
+              <w:r>
+                <w:rPr>
+                  <w:rStyle w:val="Hyperlink"/>
+                  <w:sz w:val="20"/>
+                </w:rPr>
+                <w:t>7006</w:t>
+              </w:r>
+            </w:hyperlink>
+          </w:p>
+        </w:tc>
+        <w:tc>
+          <w:tcPr>
+            <w:tcW w:w="7716" w:type="dxa"/>
+          </w:tcPr>
+          <w:p>
+            <w:pPr>
+              <w:cnfStyle w:val="000000000000" w:firstRow="0" w:lastRow="0" w:firstColumn="0" w:lastColumn="0" w:oddVBand="0" w:evenVBand="0" w:oddHBand="0" w:evenHBand="0" w:firstRowFirstColumn="0" w:firstRowLastColumn="0" w:lastRowFirstColumn="0" w:lastRowLastColumn="0"/>
+              <w:rPr>
+                <w:sz w:val="20"/>
+              </w:rPr>
+            </w:pPr>
+            <w:r>
+              <w:rPr>
+                <w:sz w:val="20"/>
+              </w:rPr>
+              <w:t>Time not logged if you shut computer down</w:t>
+            </w:r>
+          </w:p>
+        </w:tc>
+      </w:tr>
+      <w:tr>
+        <w:trPr>
+          <w:cnfStyle w:val="000000100000" w:firstRow="0" w:lastRow="0" w:firstColumn="0" w:lastColumn="0" w:oddVBand="0" w:evenVBand="0" w:oddHBand="1" w:evenHBand="0" w:firstRowFirstColumn="0" w:firstRowLastColumn="0" w:lastRowFirstColumn="0" w:lastRowLastColumn="0"/>
+        </w:trPr>
+        <w:tc>
+          <w:tcPr>
+            <w:cnfStyle w:val="001000000000" w:firstRow="0" w:lastRow="0" w:firstColumn="1" w:lastColumn="0" w:oddVBand="0" w:evenVBand="0" w:oddHBand="0" w:evenHBand="0" w:firstRowFirstColumn="0" w:firstRowLastColumn="0" w:lastRowFirstColumn="0" w:lastRowLastColumn="0"/>
+            <w:tcW w:w="1526" w:type="dxa"/>
+          </w:tcPr>
+          <w:p>
+            <w:pPr>
+              <w:rPr>
+                <w:sz w:val="20"/>
+              </w:rPr>
+            </w:pPr>
+            <w:hyperlink r:id="rId15" w:history="1">
+              <w:r>
+                <w:rPr>
+                  <w:rStyle w:val="Hyperlink"/>
+                  <w:sz w:val="20"/>
+                </w:rPr>
+                <w:t>7357</w:t>
+              </w:r>
+            </w:hyperlink>
+          </w:p>
+        </w:tc>
+        <w:tc>
+          <w:tcPr>
+            <w:tcW w:w="7716" w:type="dxa"/>
+          </w:tcPr>
+          <w:p>
+            <w:pPr>
+              <w:cnfStyle w:val="000000100000" w:firstRow="0" w:lastRow="0" w:firstColumn="0" w:lastColumn="0" w:oddVBand="0" w:evenVBand="0" w:oddHBand="1" w:evenHBand="0" w:firstRowFirstColumn="0" w:firstRowLastColumn="0" w:lastRowFirstColumn="0" w:lastRowLastColumn="0"/>
+              <w:rPr>
+                <w:sz w:val="20"/>
+              </w:rPr>
+            </w:pPr>
+            <w:proofErr w:type="spellStart"/>
+            <w:r>
+              <w:rPr>
+                <w:sz w:val="20"/>
+              </w:rPr>
+              <w:t>WorkingOn</w:t>
+            </w:r>
+            <w:proofErr w:type="spellEnd"/>
+            <w:r>
+              <w:rPr>
+                <w:sz w:val="20"/>
+              </w:rPr>
+              <w:t xml:space="preserve"> - Configuration File Save – crash</w:t>
+            </w:r>
+          </w:p>
+        </w:tc>
+      </w:tr>
+    </w:tbl>
     <w:p>
       <w:pPr>
         <w:pStyle w:val="Heading1"/>
@@ -91,7 +807,7 @@
                     </pic:cNvPicPr>
                   </pic:nvPicPr>
                   <pic:blipFill>
-                    <a:blip r:embed="rId4"/>
+                    <a:blip r:embed="rId16"/>
                     <a:srcRect/>
                     <a:stretch>
                       <a:fillRect/>
@@ -157,7 +873,28 @@
           <w:sz w:val="22"/>
           <w:szCs w:val="22"/>
         </w:rPr>
-        <w:t>Simply specify your server and project, then search for your Work Item and you are tracking your time.</w:t>
+        <w:lastRenderedPageBreak/>
+        <w:t xml:space="preserve">Simply specify your server and </w:t>
+      </w:r>
+      <w:proofErr w:type="gramStart"/>
+      <w:r>
+        <w:rPr>
+          <w:rFonts w:ascii="Verdana" w:hAnsi="Verdana"/>
+          <w:color w:val="000000"/>
+          <w:sz w:val="22"/>
+          <w:szCs w:val="22"/>
+        </w:rPr>
+        <w:t>project, then search for your Work Item and you are</w:t>
+      </w:r>
+      <w:proofErr w:type="gramEnd"/>
+      <w:r>
+        <w:rPr>
+          <w:rFonts w:ascii="Verdana" w:hAnsi="Verdana"/>
+          <w:color w:val="000000"/>
+          <w:sz w:val="22"/>
+          <w:szCs w:val="22"/>
+        </w:rPr>
+        <w:t xml:space="preserve"> tracking your time.</w:t>
       </w:r>
     </w:p>
     <w:p>
@@ -208,7 +945,7 @@
                     </pic:cNvPicPr>
                   </pic:nvPicPr>
                   <pic:blipFill>
-                    <a:blip r:embed="rId5"/>
+                    <a:blip r:embed="rId17"/>
                     <a:srcRect/>
                     <a:stretch>
                       <a:fillRect/>
@@ -283,7 +1020,7 @@
                     </pic:cNvPicPr>
                   </pic:nvPicPr>
                   <pic:blipFill>
-                    <a:blip r:embed="rId6"/>
+                    <a:blip r:embed="rId18"/>
                     <a:stretch>
                       <a:fillRect/>
                     </a:stretch>
@@ -383,7 +1120,6 @@
           <w:sz w:val="22"/>
           <w:szCs w:val="22"/>
         </w:rPr>
-        <w:lastRenderedPageBreak/>
         <w:t> </w:t>
       </w:r>
     </w:p>
@@ -414,7 +1150,7 @@
                     </pic:cNvPicPr>
                   </pic:nvPicPr>
                   <pic:blipFill>
-                    <a:blip r:embed="rId7"/>
+                    <a:blip r:embed="rId19"/>
                     <a:srcRect/>
                     <a:stretch>
                       <a:fillRect/>
@@ -487,7 +1223,25 @@
           <w:sz w:val="22"/>
           <w:szCs w:val="22"/>
         </w:rPr>
-        <w:t xml:space="preserve">To stop working on, double click the icon or select stop from the menu, and the work item is updated and the icon turns </w:t>
+        <w:t xml:space="preserve">To stop working on, double click the icon or select stop from the </w:t>
+      </w:r>
+      <w:proofErr w:type="gramStart"/>
+      <w:r>
+        <w:rPr>
+          <w:rFonts w:ascii="Verdana" w:hAnsi="Verdana"/>
+          <w:sz w:val="22"/>
+          <w:szCs w:val="22"/>
+        </w:rPr>
+        <w:t>menu,</w:t>
+      </w:r>
+      <w:proofErr w:type="gramEnd"/>
+      <w:r>
+        <w:rPr>
+          <w:rFonts w:ascii="Verdana" w:hAnsi="Verdana"/>
+          <w:sz w:val="22"/>
+          <w:szCs w:val="22"/>
+        </w:rPr>
+        <w:t xml:space="preserve"> and the work item is updated and the icon turns </w:t>
       </w:r>
       <w:r>
         <w:rPr>
@@ -537,6 +1291,7 @@
         <w:rPr>
           <w:noProof/>
         </w:rPr>
+        <w:lastRenderedPageBreak/>
         <w:drawing>
           <wp:inline distT="0" distB="0" distL="0" distR="0">
             <wp:extent cx="2057400" cy="1714500"/>
@@ -555,7 +1310,7 @@
                     </pic:cNvPicPr>
                   </pic:nvPicPr>
                   <pic:blipFill>
-                    <a:blip r:embed="rId8"/>
+                    <a:blip r:embed="rId20"/>
                     <a:srcRect/>
                     <a:stretch>
                       <a:fillRect/>
@@ -630,7 +1385,7 @@
                     </pic:cNvPicPr>
                   </pic:nvPicPr>
                   <pic:blipFill>
-                    <a:blip r:embed="rId9"/>
+                    <a:blip r:embed="rId21"/>
                     <a:srcRect/>
                     <a:stretch>
                       <a:fillRect/>
@@ -705,7 +1460,7 @@
                     </pic:cNvPicPr>
                   </pic:nvPicPr>
                   <pic:blipFill>
-                    <a:blip r:embed="rId10"/>
+                    <a:blip r:embed="rId22"/>
                     <a:srcRect/>
                     <a:stretch>
                       <a:fillRect/>
@@ -780,7 +1535,7 @@
                     </pic:cNvPicPr>
                   </pic:nvPicPr>
                   <pic:blipFill>
-                    <a:blip r:embed="rId11"/>
+                    <a:blip r:embed="rId23"/>
                     <a:srcRect/>
                     <a:stretch>
                       <a:fillRect/>
@@ -898,7 +1653,6 @@
         <w:rPr>
           <w:noProof/>
         </w:rPr>
-        <w:lastRenderedPageBreak/>
         <w:drawing>
           <wp:inline distT="0" distB="0" distL="0" distR="0">
             <wp:extent cx="2895600" cy="1695450"/>
@@ -917,7 +1671,7 @@
                     </pic:cNvPicPr>
                   </pic:nvPicPr>
                   <pic:blipFill>
-                    <a:blip r:embed="rId12"/>
+                    <a:blip r:embed="rId24"/>
                     <a:srcRect/>
                     <a:stretch>
                       <a:fillRect/>
@@ -974,6 +1728,7 @@
         <w:rPr>
           <w:noProof/>
         </w:rPr>
+        <w:lastRenderedPageBreak/>
         <w:drawing>
           <wp:inline distT="0" distB="0" distL="0" distR="0">
             <wp:extent cx="2733675" cy="1419225"/>
@@ -992,7 +1747,7 @@
                     </pic:cNvPicPr>
                   </pic:nvPicPr>
                   <pic:blipFill>
-                    <a:blip r:embed="rId13"/>
+                    <a:blip r:embed="rId25"/>
                     <a:srcRect/>
                     <a:stretch>
                       <a:fillRect/>
@@ -1105,7 +1860,7 @@
                     </pic:cNvPicPr>
                   </pic:nvPicPr>
                   <pic:blipFill>
-                    <a:blip r:embed="rId14"/>
+                    <a:blip r:embed="rId26"/>
                     <a:srcRect/>
                     <a:stretch>
                       <a:fillRect/>
@@ -1221,7 +1976,6 @@
         <w:rPr>
           <w:noProof/>
         </w:rPr>
-        <w:lastRenderedPageBreak/>
         <w:drawing>
           <wp:inline distT="0" distB="0" distL="0" distR="0">
             <wp:extent cx="4381500" cy="790575"/>
@@ -1240,7 +1994,7 @@
                     </pic:cNvPicPr>
                   </pic:nvPicPr>
                   <pic:blipFill>
-                    <a:blip r:embed="rId15"/>
+                    <a:blip r:embed="rId27"/>
                     <a:srcRect/>
                     <a:stretch>
                       <a:fillRect/>
@@ -1297,6 +2051,7 @@
         <w:rPr>
           <w:noProof/>
         </w:rPr>
+        <w:lastRenderedPageBreak/>
         <w:drawing>
           <wp:inline distT="0" distB="0" distL="0" distR="0">
             <wp:extent cx="4381500" cy="2724150"/>
@@ -1315,7 +2070,7 @@
                     </pic:cNvPicPr>
                   </pic:nvPicPr>
                   <pic:blipFill>
-                    <a:blip r:embed="rId16"/>
+                    <a:blip r:embed="rId28"/>
                     <a:srcRect/>
                     <a:stretch>
                       <a:fillRect/>
@@ -1428,7 +2183,7 @@
                     </pic:cNvPicPr>
                   </pic:nvPicPr>
                   <pic:blipFill>
-                    <a:blip r:embed="rId17"/>
+                    <a:blip r:embed="rId29"/>
                     <a:srcRect/>
                     <a:stretch>
                       <a:fillRect/>
@@ -1561,7 +2316,6 @@
         <w:rPr>
           <w:noProof/>
         </w:rPr>
-        <w:lastRenderedPageBreak/>
         <w:drawing>
           <wp:inline distT="0" distB="0" distL="0" distR="0">
             <wp:extent cx="2619375" cy="952500"/>
@@ -1580,7 +2334,7 @@
                     </pic:cNvPicPr>
                   </pic:nvPicPr>
                   <pic:blipFill>
-                    <a:blip r:embed="rId18"/>
+                    <a:blip r:embed="rId30"/>
                     <a:srcRect/>
                     <a:stretch>
                       <a:fillRect/>
@@ -1621,7 +2375,7 @@
 </file>
 
 <file path=word/styles.xml><?xml version="1.0" encoding="utf-8"?>
-<w:styles xmlns:r="http://schemas.openxmlformats.org/officeDocument/2006/relationships" xmlns:w="http://schemas.openxmlformats.org/wordprocessingml/2006/main">
+<w:styles xmlns:mc="http://schemas.openxmlformats.org/markup-compatibility/2006" xmlns:r="http://schemas.openxmlformats.org/officeDocument/2006/relationships" xmlns:w="http://schemas.openxmlformats.org/wordprocessingml/2006/main" xmlns:w14="http://schemas.microsoft.com/office/word/2010/wordml" mc:Ignorable="w14">
   <w:docDefaults>
     <w:rPrDefault>
       <w:rPr>
@@ -1779,7 +2533,10 @@
   <w:style w:type="paragraph" w:default="1" w:styleId="Normal">
     <w:name w:val="Normal"/>
     <w:qFormat/>
-    <w:rsid w:val="00E71CD2"/>
+    <w:rsid w:val="001A2327"/>
+    <w:rPr>
+      <w:rFonts w:ascii="Verdana" w:hAnsi="Verdana"/>
+    </w:rPr>
   </w:style>
   <w:style w:type="paragraph" w:styleId="Heading1">
     <w:name w:val="heading 1"/>
@@ -1804,6 +2561,52 @@
       <w:szCs w:val="28"/>
     </w:rPr>
   </w:style>
+  <w:style w:type="paragraph" w:styleId="Heading2">
+    <w:name w:val="heading 2"/>
+    <w:basedOn w:val="Normal"/>
+    <w:next w:val="Normal"/>
+    <w:link w:val="Heading2Char"/>
+    <w:uiPriority w:val="9"/>
+    <w:unhideWhenUsed/>
+    <w:qFormat/>
+    <w:rsid w:val="003E682C"/>
+    <w:pPr>
+      <w:keepNext/>
+      <w:keepLines/>
+      <w:spacing w:before="200" w:after="0"/>
+      <w:outlineLvl w:val="1"/>
+    </w:pPr>
+    <w:rPr>
+      <w:rFonts w:asciiTheme="majorHAnsi" w:eastAsiaTheme="majorEastAsia" w:hAnsiTheme="majorHAnsi" w:cstheme="majorBidi"/>
+      <w:b/>
+      <w:bCs/>
+      <w:color w:val="4F81BD" w:themeColor="accent1"/>
+      <w:sz w:val="26"/>
+      <w:szCs w:val="26"/>
+    </w:rPr>
+  </w:style>
+  <w:style w:type="paragraph" w:styleId="Heading3">
+    <w:name w:val="heading 3"/>
+    <w:basedOn w:val="Normal"/>
+    <w:next w:val="Normal"/>
+    <w:link w:val="Heading3Char"/>
+    <w:uiPriority w:val="9"/>
+    <w:unhideWhenUsed/>
+    <w:qFormat/>
+    <w:rsid w:val="001A2327"/>
+    <w:pPr>
+      <w:keepNext/>
+      <w:keepLines/>
+      <w:spacing w:before="200" w:after="0"/>
+      <w:outlineLvl w:val="2"/>
+    </w:pPr>
+    <w:rPr>
+      <w:rFonts w:asciiTheme="majorHAnsi" w:eastAsiaTheme="majorEastAsia" w:hAnsiTheme="majorHAnsi" w:cstheme="majorBidi"/>
+      <w:b/>
+      <w:bCs/>
+      <w:color w:val="4F81BD" w:themeColor="accent1"/>
+    </w:rPr>
+  </w:style>
   <w:style w:type="character" w:default="1" w:styleId="DefaultParagraphFont">
     <w:name w:val="Default Paragraph Font"/>
     <w:uiPriority w:val="1"/>
@@ -1815,7 +2618,6 @@
     <w:uiPriority w:val="99"/>
     <w:semiHidden/>
     <w:unhideWhenUsed/>
-    <w:qFormat/>
     <w:tblPr>
       <w:tblInd w:w="0" w:type="dxa"/>
       <w:tblCellMar>
@@ -1893,6 +2695,951 @@
       <w:sz w:val="28"/>
       <w:szCs w:val="28"/>
     </w:rPr>
+  </w:style>
+  <w:style w:type="paragraph" w:styleId="Subtitle">
+    <w:name w:val="Subtitle"/>
+    <w:basedOn w:val="Normal"/>
+    <w:next w:val="Normal"/>
+    <w:link w:val="SubtitleChar"/>
+    <w:uiPriority w:val="11"/>
+    <w:qFormat/>
+    <w:rsid w:val="003E682C"/>
+    <w:pPr>
+      <w:numPr>
+        <w:ilvl w:val="1"/>
+      </w:numPr>
+    </w:pPr>
+    <w:rPr>
+      <w:rFonts w:asciiTheme="majorHAnsi" w:eastAsiaTheme="majorEastAsia" w:hAnsiTheme="majorHAnsi" w:cstheme="majorBidi"/>
+      <w:i/>
+      <w:iCs/>
+      <w:color w:val="4F81BD" w:themeColor="accent1"/>
+      <w:spacing w:val="15"/>
+      <w:sz w:val="24"/>
+      <w:szCs w:val="24"/>
+    </w:rPr>
+  </w:style>
+  <w:style w:type="character" w:customStyle="1" w:styleId="SubtitleChar">
+    <w:name w:val="Subtitle Char"/>
+    <w:basedOn w:val="DefaultParagraphFont"/>
+    <w:link w:val="Subtitle"/>
+    <w:uiPriority w:val="11"/>
+    <w:rsid w:val="003E682C"/>
+    <w:rPr>
+      <w:rFonts w:asciiTheme="majorHAnsi" w:eastAsiaTheme="majorEastAsia" w:hAnsiTheme="majorHAnsi" w:cstheme="majorBidi"/>
+      <w:i/>
+      <w:iCs/>
+      <w:color w:val="4F81BD" w:themeColor="accent1"/>
+      <w:spacing w:val="15"/>
+      <w:sz w:val="24"/>
+      <w:szCs w:val="24"/>
+    </w:rPr>
+  </w:style>
+  <w:style w:type="character" w:customStyle="1" w:styleId="Heading2Char">
+    <w:name w:val="Heading 2 Char"/>
+    <w:basedOn w:val="DefaultParagraphFont"/>
+    <w:link w:val="Heading2"/>
+    <w:uiPriority w:val="9"/>
+    <w:rsid w:val="003E682C"/>
+    <w:rPr>
+      <w:rFonts w:asciiTheme="majorHAnsi" w:eastAsiaTheme="majorEastAsia" w:hAnsiTheme="majorHAnsi" w:cstheme="majorBidi"/>
+      <w:b/>
+      <w:bCs/>
+      <w:color w:val="4F81BD" w:themeColor="accent1"/>
+      <w:sz w:val="26"/>
+      <w:szCs w:val="26"/>
+    </w:rPr>
+  </w:style>
+  <w:style w:type="character" w:customStyle="1" w:styleId="Heading3Char">
+    <w:name w:val="Heading 3 Char"/>
+    <w:basedOn w:val="DefaultParagraphFont"/>
+    <w:link w:val="Heading3"/>
+    <w:uiPriority w:val="9"/>
+    <w:rsid w:val="001A2327"/>
+    <w:rPr>
+      <w:rFonts w:asciiTheme="majorHAnsi" w:eastAsiaTheme="majorEastAsia" w:hAnsiTheme="majorHAnsi" w:cstheme="majorBidi"/>
+      <w:b/>
+      <w:bCs/>
+      <w:color w:val="4F81BD" w:themeColor="accent1"/>
+    </w:rPr>
+  </w:style>
+  <w:style w:type="table" w:styleId="TableGrid">
+    <w:name w:val="Table Grid"/>
+    <w:basedOn w:val="TableNormal"/>
+    <w:uiPriority w:val="59"/>
+    <w:rsid w:val="00E61953"/>
+    <w:pPr>
+      <w:spacing w:after="0" w:line="240" w:lineRule="auto"/>
+    </w:pPr>
+    <w:tblPr>
+      <w:tblInd w:w="0" w:type="dxa"/>
+      <w:tblBorders>
+        <w:top w:val="single" w:sz="4" w:space="0" w:color="auto"/>
+        <w:left w:val="single" w:sz="4" w:space="0" w:color="auto"/>
+        <w:bottom w:val="single" w:sz="4" w:space="0" w:color="auto"/>
+        <w:right w:val="single" w:sz="4" w:space="0" w:color="auto"/>
+        <w:insideH w:val="single" w:sz="4" w:space="0" w:color="auto"/>
+        <w:insideV w:val="single" w:sz="4" w:space="0" w:color="auto"/>
+      </w:tblBorders>
+      <w:tblCellMar>
+        <w:top w:w="0" w:type="dxa"/>
+        <w:left w:w="108" w:type="dxa"/>
+        <w:bottom w:w="0" w:type="dxa"/>
+        <w:right w:w="108" w:type="dxa"/>
+      </w:tblCellMar>
+    </w:tblPr>
+  </w:style>
+  <w:style w:type="character" w:styleId="Hyperlink">
+    <w:name w:val="Hyperlink"/>
+    <w:basedOn w:val="DefaultParagraphFont"/>
+    <w:uiPriority w:val="99"/>
+    <w:unhideWhenUsed/>
+    <w:rsid w:val="009A34A1"/>
+    <w:rPr>
+      <w:color w:val="0000FF" w:themeColor="hyperlink"/>
+      <w:u w:val="single"/>
+    </w:rPr>
+  </w:style>
+  <w:style w:type="table" w:styleId="LightShading-Accent1">
+    <w:name w:val="Light Shading Accent 1"/>
+    <w:basedOn w:val="TableNormal"/>
+    <w:uiPriority w:val="60"/>
+    <w:rsid w:val="00384F44"/>
+    <w:pPr>
+      <w:spacing w:after="0" w:line="240" w:lineRule="auto"/>
+    </w:pPr>
+    <w:rPr>
+      <w:color w:val="365F91" w:themeColor="accent1" w:themeShade="BF"/>
+    </w:rPr>
+    <w:tblPr>
+      <w:tblStyleRowBandSize w:val="1"/>
+      <w:tblStyleColBandSize w:val="1"/>
+      <w:tblInd w:w="0" w:type="dxa"/>
+      <w:tblBorders>
+        <w:top w:val="single" w:sz="8" w:space="0" w:color="4F81BD" w:themeColor="accent1"/>
+        <w:bottom w:val="single" w:sz="8" w:space="0" w:color="4F81BD" w:themeColor="accent1"/>
+      </w:tblBorders>
+      <w:tblCellMar>
+        <w:top w:w="0" w:type="dxa"/>
+        <w:left w:w="108" w:type="dxa"/>
+        <w:bottom w:w="0" w:type="dxa"/>
+        <w:right w:w="108" w:type="dxa"/>
+      </w:tblCellMar>
+    </w:tblPr>
+    <w:tblStylePr w:type="firstRow">
+      <w:pPr>
+        <w:spacing w:before="0" w:after="0" w:line="240" w:lineRule="auto"/>
+      </w:pPr>
+      <w:rPr>
+        <w:b/>
+        <w:bCs/>
+      </w:rPr>
+      <w:tblPr/>
+      <w:tcPr>
+        <w:tcBorders>
+          <w:top w:val="single" w:sz="8" w:space="0" w:color="4F81BD" w:themeColor="accent1"/>
+          <w:left w:val="nil"/>
+          <w:bottom w:val="single" w:sz="8" w:space="0" w:color="4F81BD" w:themeColor="accent1"/>
+          <w:right w:val="nil"/>
+          <w:insideH w:val="nil"/>
+          <w:insideV w:val="nil"/>
+        </w:tcBorders>
+      </w:tcPr>
+    </w:tblStylePr>
+    <w:tblStylePr w:type="lastRow">
+      <w:pPr>
+        <w:spacing w:before="0" w:after="0" w:line="240" w:lineRule="auto"/>
+      </w:pPr>
+      <w:rPr>
+        <w:b/>
+        <w:bCs/>
+      </w:rPr>
+      <w:tblPr/>
+      <w:tcPr>
+        <w:tcBorders>
+          <w:top w:val="single" w:sz="8" w:space="0" w:color="4F81BD" w:themeColor="accent1"/>
+          <w:left w:val="nil"/>
+          <w:bottom w:val="single" w:sz="8" w:space="0" w:color="4F81BD" w:themeColor="accent1"/>
+          <w:right w:val="nil"/>
+          <w:insideH w:val="nil"/>
+          <w:insideV w:val="nil"/>
+        </w:tcBorders>
+      </w:tcPr>
+    </w:tblStylePr>
+    <w:tblStylePr w:type="firstCol">
+      <w:rPr>
+        <w:b/>
+        <w:bCs/>
+      </w:rPr>
+    </w:tblStylePr>
+    <w:tblStylePr w:type="lastCol">
+      <w:rPr>
+        <w:b/>
+        <w:bCs/>
+      </w:rPr>
+    </w:tblStylePr>
+    <w:tblStylePr w:type="band1Vert">
+      <w:tblPr/>
+      <w:tcPr>
+        <w:tcBorders>
+          <w:left w:val="nil"/>
+          <w:right w:val="nil"/>
+          <w:insideH w:val="nil"/>
+          <w:insideV w:val="nil"/>
+        </w:tcBorders>
+        <w:shd w:val="clear" w:color="auto" w:fill="D3DFEE" w:themeFill="accent1" w:themeFillTint="3F"/>
+      </w:tcPr>
+    </w:tblStylePr>
+    <w:tblStylePr w:type="band1Horz">
+      <w:tblPr/>
+      <w:tcPr>
+        <w:tcBorders>
+          <w:left w:val="nil"/>
+          <w:right w:val="nil"/>
+          <w:insideH w:val="nil"/>
+          <w:insideV w:val="nil"/>
+        </w:tcBorders>
+        <w:shd w:val="clear" w:color="auto" w:fill="D3DFEE" w:themeFill="accent1" w:themeFillTint="3F"/>
+      </w:tcPr>
+    </w:tblStylePr>
+  </w:style>
+  <w:style w:type="table" w:styleId="LightShading-Accent3">
+    <w:name w:val="Light Shading Accent 3"/>
+    <w:basedOn w:val="TableNormal"/>
+    <w:uiPriority w:val="60"/>
+    <w:rsid w:val="00384F44"/>
+    <w:pPr>
+      <w:spacing w:after="0" w:line="240" w:lineRule="auto"/>
+    </w:pPr>
+    <w:rPr>
+      <w:color w:val="76923C" w:themeColor="accent3" w:themeShade="BF"/>
+    </w:rPr>
+    <w:tblPr>
+      <w:tblStyleRowBandSize w:val="1"/>
+      <w:tblStyleColBandSize w:val="1"/>
+      <w:tblInd w:w="0" w:type="dxa"/>
+      <w:tblBorders>
+        <w:top w:val="single" w:sz="8" w:space="0" w:color="9BBB59" w:themeColor="accent3"/>
+        <w:bottom w:val="single" w:sz="8" w:space="0" w:color="9BBB59" w:themeColor="accent3"/>
+      </w:tblBorders>
+      <w:tblCellMar>
+        <w:top w:w="0" w:type="dxa"/>
+        <w:left w:w="108" w:type="dxa"/>
+        <w:bottom w:w="0" w:type="dxa"/>
+        <w:right w:w="108" w:type="dxa"/>
+      </w:tblCellMar>
+    </w:tblPr>
+    <w:tblStylePr w:type="firstRow">
+      <w:pPr>
+        <w:spacing w:before="0" w:after="0" w:line="240" w:lineRule="auto"/>
+      </w:pPr>
+      <w:rPr>
+        <w:b/>
+        <w:bCs/>
+      </w:rPr>
+      <w:tblPr/>
+      <w:tcPr>
+        <w:tcBorders>
+          <w:top w:val="single" w:sz="8" w:space="0" w:color="9BBB59" w:themeColor="accent3"/>
+          <w:left w:val="nil"/>
+          <w:bottom w:val="single" w:sz="8" w:space="0" w:color="9BBB59" w:themeColor="accent3"/>
+          <w:right w:val="nil"/>
+          <w:insideH w:val="nil"/>
+          <w:insideV w:val="nil"/>
+        </w:tcBorders>
+      </w:tcPr>
+    </w:tblStylePr>
+    <w:tblStylePr w:type="lastRow">
+      <w:pPr>
+        <w:spacing w:before="0" w:after="0" w:line="240" w:lineRule="auto"/>
+      </w:pPr>
+      <w:rPr>
+        <w:b/>
+        <w:bCs/>
+      </w:rPr>
+      <w:tblPr/>
+      <w:tcPr>
+        <w:tcBorders>
+          <w:top w:val="single" w:sz="8" w:space="0" w:color="9BBB59" w:themeColor="accent3"/>
+          <w:left w:val="nil"/>
+          <w:bottom w:val="single" w:sz="8" w:space="0" w:color="9BBB59" w:themeColor="accent3"/>
+          <w:right w:val="nil"/>
+          <w:insideH w:val="nil"/>
+          <w:insideV w:val="nil"/>
+        </w:tcBorders>
+      </w:tcPr>
+    </w:tblStylePr>
+    <w:tblStylePr w:type="firstCol">
+      <w:rPr>
+        <w:b/>
+        <w:bCs/>
+      </w:rPr>
+    </w:tblStylePr>
+    <w:tblStylePr w:type="lastCol">
+      <w:rPr>
+        <w:b/>
+        <w:bCs/>
+      </w:rPr>
+    </w:tblStylePr>
+    <w:tblStylePr w:type="band1Vert">
+      <w:tblPr/>
+      <w:tcPr>
+        <w:tcBorders>
+          <w:left w:val="nil"/>
+          <w:right w:val="nil"/>
+          <w:insideH w:val="nil"/>
+          <w:insideV w:val="nil"/>
+        </w:tcBorders>
+        <w:shd w:val="clear" w:color="auto" w:fill="E6EED5" w:themeFill="accent3" w:themeFillTint="3F"/>
+      </w:tcPr>
+    </w:tblStylePr>
+    <w:tblStylePr w:type="band1Horz">
+      <w:tblPr/>
+      <w:tcPr>
+        <w:tcBorders>
+          <w:left w:val="nil"/>
+          <w:right w:val="nil"/>
+          <w:insideH w:val="nil"/>
+          <w:insideV w:val="nil"/>
+        </w:tcBorders>
+        <w:shd w:val="clear" w:color="auto" w:fill="E6EED5" w:themeFill="accent3" w:themeFillTint="3F"/>
+      </w:tcPr>
+    </w:tblStylePr>
+  </w:style>
+</w:styles>
+</file>
+
+<file path=word/stylesWithEffects.xml><?xml version="1.0" encoding="utf-8"?>
+<w:styles xmlns:wpc="http://schemas.microsoft.com/office/word/2010/wordprocessingCanvas" xmlns:mc="http://schemas.openxmlformats.org/markup-compatibility/2006" xmlns:o="urn:schemas-microsoft-com:office:office" xmlns:r="http://schemas.openxmlformats.org/officeDocument/2006/relationships" xmlns:m="http://schemas.openxmlformats.org/officeDocument/2006/math" xmlns:v="urn:schemas-microsoft-com:vml" xmlns:wp14="http://schemas.microsoft.com/office/word/2010/wordprocessingDrawing" xmlns:wp="http://schemas.openxmlformats.org/drawingml/2006/wordprocessingDrawing" xmlns:w10="urn:schemas-microsoft-com:office:word" xmlns:w="http://schemas.openxmlformats.org/wordprocessingml/2006/main" xmlns:w14="http://schemas.microsoft.com/office/word/2010/wordml" xmlns:wpg="http://schemas.microsoft.com/office/word/2010/wordprocessingGroup" xmlns:wpi="http://schemas.microsoft.com/office/word/2010/wordprocessingInk" xmlns:wne="http://schemas.microsoft.com/office/word/2006/wordml" xmlns:wps="http://schemas.microsoft.com/office/word/2010/wordprocessingShape" mc:Ignorable="w14 wp14">
+  <w:docDefaults>
+    <w:rPrDefault>
+      <w:rPr>
+        <w:rFonts w:asciiTheme="minorHAnsi" w:eastAsiaTheme="minorHAnsi" w:hAnsiTheme="minorHAnsi" w:cstheme="minorBidi"/>
+        <w:sz w:val="22"/>
+        <w:szCs w:val="22"/>
+        <w:lang w:val="en-AU" w:eastAsia="en-US" w:bidi="ar-SA"/>
+      </w:rPr>
+    </w:rPrDefault>
+    <w:pPrDefault>
+      <w:pPr>
+        <w:spacing w:after="200" w:line="276" w:lineRule="auto"/>
+      </w:pPr>
+    </w:pPrDefault>
+  </w:docDefaults>
+  <w:latentStyles w:defLockedState="0" w:defUIPriority="99" w:defSemiHidden="1" w:defUnhideWhenUsed="1" w:defQFormat="0" w:count="267">
+    <w:lsdException w:name="Normal" w:semiHidden="0" w:uiPriority="0" w:unhideWhenUsed="0" w:qFormat="1"/>
+    <w:lsdException w:name="heading 1" w:semiHidden="0" w:uiPriority="9" w:unhideWhenUsed="0" w:qFormat="1"/>
+    <w:lsdException w:name="heading 2" w:uiPriority="9" w:qFormat="1"/>
+    <w:lsdException w:name="heading 3" w:uiPriority="9" w:qFormat="1"/>
+    <w:lsdException w:name="heading 4" w:uiPriority="9" w:qFormat="1"/>
+    <w:lsdException w:name="heading 5" w:uiPriority="9" w:qFormat="1"/>
+    <w:lsdException w:name="heading 6" w:uiPriority="9" w:qFormat="1"/>
+    <w:lsdException w:name="heading 7" w:uiPriority="9" w:qFormat="1"/>
+    <w:lsdException w:name="heading 8" w:uiPriority="9" w:qFormat="1"/>
+    <w:lsdException w:name="heading 9" w:uiPriority="9" w:qFormat="1"/>
+    <w:lsdException w:name="toc 1" w:uiPriority="39"/>
+    <w:lsdException w:name="toc 2" w:uiPriority="39"/>
+    <w:lsdException w:name="toc 3" w:uiPriority="39"/>
+    <w:lsdException w:name="toc 4" w:uiPriority="39"/>
+    <w:lsdException w:name="toc 5" w:uiPriority="39"/>
+    <w:lsdException w:name="toc 6" w:uiPriority="39"/>
+    <w:lsdException w:name="toc 7" w:uiPriority="39"/>
+    <w:lsdException w:name="toc 8" w:uiPriority="39"/>
+    <w:lsdException w:name="toc 9" w:uiPriority="39"/>
+    <w:lsdException w:name="caption" w:uiPriority="35" w:qFormat="1"/>
+    <w:lsdException w:name="Title" w:semiHidden="0" w:uiPriority="10" w:unhideWhenUsed="0" w:qFormat="1"/>
+    <w:lsdException w:name="Default Paragraph Font" w:uiPriority="1"/>
+    <w:lsdException w:name="Subtitle" w:semiHidden="0" w:uiPriority="11" w:unhideWhenUsed="0" w:qFormat="1"/>
+    <w:lsdException w:name="Strong" w:semiHidden="0" w:uiPriority="22" w:unhideWhenUsed="0" w:qFormat="1"/>
+    <w:lsdException w:name="Emphasis" w:semiHidden="0" w:uiPriority="20" w:unhideWhenUsed="0" w:qFormat="1"/>
+    <w:lsdException w:name="Table Grid" w:semiHidden="0" w:uiPriority="59" w:unhideWhenUsed="0"/>
+    <w:lsdException w:name="Placeholder Text" w:unhideWhenUsed="0"/>
+    <w:lsdException w:name="No Spacing" w:semiHidden="0" w:uiPriority="1" w:unhideWhenUsed="0" w:qFormat="1"/>
+    <w:lsdException w:name="Light Shading" w:semiHidden="0" w:uiPriority="60" w:unhideWhenUsed="0"/>
+    <w:lsdException w:name="Light List" w:semiHidden="0" w:uiPriority="61" w:unhideWhenUsed="0"/>
+    <w:lsdException w:name="Light Grid" w:semiHidden="0" w:uiPriority="62" w:unhideWhenUsed="0"/>
+    <w:lsdException w:name="Medium Shading 1" w:semiHidden="0" w:uiPriority="63" w:unhideWhenUsed="0"/>
+    <w:lsdException w:name="Medium Shading 2" w:semiHidden="0" w:uiPriority="64" w:unhideWhenUsed="0"/>
+    <w:lsdException w:name="Medium List 1" w:semiHidden="0" w:uiPriority="65" w:unhideWhenUsed="0"/>
+    <w:lsdException w:name="Medium List 2" w:semiHidden="0" w:uiPriority="66" w:unhideWhenUsed="0"/>
+    <w:lsdException w:name="Medium Grid 1" w:semiHidden="0" w:uiPriority="67" w:unhideWhenUsed="0"/>
+    <w:lsdException w:name="Medium Grid 2" w:semiHidden="0" w:uiPriority="68" w:unhideWhenUsed="0"/>
+    <w:lsdException w:name="Medium Grid 3" w:semiHidden="0" w:uiPriority="69" w:unhideWhenUsed="0"/>
+    <w:lsdException w:name="Dark List" w:semiHidden="0" w:uiPriority="70" w:unhideWhenUsed="0"/>
+    <w:lsdException w:name="Colorful Shading" w:semiHidden="0" w:uiPriority="71" w:unhideWhenUsed="0"/>
+    <w:lsdException w:name="Colorful List" w:semiHidden="0" w:uiPriority="72" w:unhideWhenUsed="0"/>
+    <w:lsdException w:name="Colorful Grid" w:semiHidden="0" w:uiPriority="73" w:unhideWhenUsed="0"/>
+    <w:lsdException w:name="Light Shading Accent 1" w:semiHidden="0" w:uiPriority="60" w:unhideWhenUsed="0"/>
+    <w:lsdException w:name="Light List Accent 1" w:semiHidden="0" w:uiPriority="61" w:unhideWhenUsed="0"/>
+    <w:lsdException w:name="Light Grid Accent 1" w:semiHidden="0" w:uiPriority="62" w:unhideWhenUsed="0"/>
+    <w:lsdException w:name="Medium Shading 1 Accent 1" w:semiHidden="0" w:uiPriority="63" w:unhideWhenUsed="0"/>
+    <w:lsdException w:name="Medium Shading 2 Accent 1" w:semiHidden="0" w:uiPriority="64" w:unhideWhenUsed="0"/>
+    <w:lsdException w:name="Medium List 1 Accent 1" w:semiHidden="0" w:uiPriority="65" w:unhideWhenUsed="0"/>
+    <w:lsdException w:name="Revision" w:unhideWhenUsed="0"/>
+    <w:lsdException w:name="List Paragraph" w:semiHidden="0" w:uiPriority="34" w:unhideWhenUsed="0" w:qFormat="1"/>
+    <w:lsdException w:name="Quote" w:semiHidden="0" w:uiPriority="29" w:unhideWhenUsed="0" w:qFormat="1"/>
+    <w:lsdException w:name="Intense Quote" w:semiHidden="0" w:uiPriority="30" w:unhideWhenUsed="0" w:qFormat="1"/>
+    <w:lsdException w:name="Medium List 2 Accent 1" w:semiHidden="0" w:uiPriority="66" w:unhideWhenUsed="0"/>
+    <w:lsdException w:name="Medium Grid 1 Accent 1" w:semiHidden="0" w:uiPriority="67" w:unhideWhenUsed="0"/>
+    <w:lsdException w:name="Medium Grid 2 Accent 1" w:semiHidden="0" w:uiPriority="68" w:unhideWhenUsed="0"/>
+    <w:lsdException w:name="Medium Grid 3 Accent 1" w:semiHidden="0" w:uiPriority="69" w:unhideWhenUsed="0"/>
+    <w:lsdException w:name="Dark List Accent 1" w:semiHidden="0" w:uiPriority="70" w:unhideWhenUsed="0"/>
+    <w:lsdException w:name="Colorful Shading Accent 1" w:semiHidden="0" w:uiPriority="71" w:unhideWhenUsed="0"/>
+    <w:lsdException w:name="Colorful List Accent 1" w:semiHidden="0" w:uiPriority="72" w:unhideWhenUsed="0"/>
+    <w:lsdException w:name="Colorful Grid Accent 1" w:semiHidden="0" w:uiPriority="73" w:unhideWhenUsed="0"/>
+    <w:lsdException w:name="Light Shading Accent 2" w:semiHidden="0" w:uiPriority="60" w:unhideWhenUsed="0"/>
+    <w:lsdException w:name="Light List Accent 2" w:semiHidden="0" w:uiPriority="61" w:unhideWhenUsed="0"/>
+    <w:lsdException w:name="Light Grid Accent 2" w:semiHidden="0" w:uiPriority="62" w:unhideWhenUsed="0"/>
+    <w:lsdException w:name="Medium Shading 1 Accent 2" w:semiHidden="0" w:uiPriority="63" w:unhideWhenUsed="0"/>
+    <w:lsdException w:name="Medium Shading 2 Accent 2" w:semiHidden="0" w:uiPriority="64" w:unhideWhenUsed="0"/>
+    <w:lsdException w:name="Medium List 1 Accent 2" w:semiHidden="0" w:uiPriority="65" w:unhideWhenUsed="0"/>
+    <w:lsdException w:name="Medium List 2 Accent 2" w:semiHidden="0" w:uiPriority="66" w:unhideWhenUsed="0"/>
+    <w:lsdException w:name="Medium Grid 1 Accent 2" w:semiHidden="0" w:uiPriority="67" w:unhideWhenUsed="0"/>
+    <w:lsdException w:name="Medium Grid 2 Accent 2" w:semiHidden="0" w:uiPriority="68" w:unhideWhenUsed="0"/>
+    <w:lsdException w:name="Medium Grid 3 Accent 2" w:semiHidden="0" w:uiPriority="69" w:unhideWhenUsed="0"/>
+    <w:lsdException w:name="Dark List Accent 2" w:semiHidden="0" w:uiPriority="70" w:unhideWhenUsed="0"/>
+    <w:lsdException w:name="Colorful Shading Accent 2" w:semiHidden="0" w:uiPriority="71" w:unhideWhenUsed="0"/>
+    <w:lsdException w:name="Colorful List Accent 2" w:semiHidden="0" w:uiPriority="72" w:unhideWhenUsed="0"/>
+    <w:lsdException w:name="Colorful Grid Accent 2" w:semiHidden="0" w:uiPriority="73" w:unhideWhenUsed="0"/>
+    <w:lsdException w:name="Light Shading Accent 3" w:semiHidden="0" w:uiPriority="60" w:unhideWhenUsed="0"/>
+    <w:lsdException w:name="Light List Accent 3" w:semiHidden="0" w:uiPriority="61" w:unhideWhenUsed="0"/>
+    <w:lsdException w:name="Light Grid Accent 3" w:semiHidden="0" w:uiPriority="62" w:unhideWhenUsed="0"/>
+    <w:lsdException w:name="Medium Shading 1 Accent 3" w:semiHidden="0" w:uiPriority="63" w:unhideWhenUsed="0"/>
+    <w:lsdException w:name="Medium Shading 2 Accent 3" w:semiHidden="0" w:uiPriority="64" w:unhideWhenUsed="0"/>
+    <w:lsdException w:name="Medium List 1 Accent 3" w:semiHidden="0" w:uiPriority="65" w:unhideWhenUsed="0"/>
+    <w:lsdException w:name="Medium List 2 Accent 3" w:semiHidden="0" w:uiPriority="66" w:unhideWhenUsed="0"/>
+    <w:lsdException w:name="Medium Grid 1 Accent 3" w:semiHidden="0" w:uiPriority="67" w:unhideWhenUsed="0"/>
+    <w:lsdException w:name="Medium Grid 2 Accent 3" w:semiHidden="0" w:uiPriority="68" w:unhideWhenUsed="0"/>
+    <w:lsdException w:name="Medium Grid 3 Accent 3" w:semiHidden="0" w:uiPriority="69" w:unhideWhenUsed="0"/>
+    <w:lsdException w:name="Dark List Accent 3" w:semiHidden="0" w:uiPriority="70" w:unhideWhenUsed="0"/>
+    <w:lsdException w:name="Colorful Shading Accent 3" w:semiHidden="0" w:uiPriority="71" w:unhideWhenUsed="0"/>
+    <w:lsdException w:name="Colorful List Accent 3" w:semiHidden="0" w:uiPriority="72" w:unhideWhenUsed="0"/>
+    <w:lsdException w:name="Colorful Grid Accent 3" w:semiHidden="0" w:uiPriority="73" w:unhideWhenUsed="0"/>
+    <w:lsdException w:name="Light Shading Accent 4" w:semiHidden="0" w:uiPriority="60" w:unhideWhenUsed="0"/>
+    <w:lsdException w:name="Light List Accent 4" w:semiHidden="0" w:uiPriority="61" w:unhideWhenUsed="0"/>
+    <w:lsdException w:name="Light Grid Accent 4" w:semiHidden="0" w:uiPriority="62" w:unhideWhenUsed="0"/>
+    <w:lsdException w:name="Medium Shading 1 Accent 4" w:semiHidden="0" w:uiPriority="63" w:unhideWhenUsed="0"/>
+    <w:lsdException w:name="Medium Shading 2 Accent 4" w:semiHidden="0" w:uiPriority="64" w:unhideWhenUsed="0"/>
+    <w:lsdException w:name="Medium List 1 Accent 4" w:semiHidden="0" w:uiPriority="65" w:unhideWhenUsed="0"/>
+    <w:lsdException w:name="Medium List 2 Accent 4" w:semiHidden="0" w:uiPriority="66" w:unhideWhenUsed="0"/>
+    <w:lsdException w:name="Medium Grid 1 Accent 4" w:semiHidden="0" w:uiPriority="67" w:unhideWhenUsed="0"/>
+    <w:lsdException w:name="Medium Grid 2 Accent 4" w:semiHidden="0" w:uiPriority="68" w:unhideWhenUsed="0"/>
+    <w:lsdException w:name="Medium Grid 3 Accent 4" w:semiHidden="0" w:uiPriority="69" w:unhideWhenUsed="0"/>
+    <w:lsdException w:name="Dark List Accent 4" w:semiHidden="0" w:uiPriority="70" w:unhideWhenUsed="0"/>
+    <w:lsdException w:name="Colorful Shading Accent 4" w:semiHidden="0" w:uiPriority="71" w:unhideWhenUsed="0"/>
+    <w:lsdException w:name="Colorful List Accent 4" w:semiHidden="0" w:uiPriority="72" w:unhideWhenUsed="0"/>
+    <w:lsdException w:name="Colorful Grid Accent 4" w:semiHidden="0" w:uiPriority="73" w:unhideWhenUsed="0"/>
+    <w:lsdException w:name="Light Shading Accent 5" w:semiHidden="0" w:uiPriority="60" w:unhideWhenUsed="0"/>
+    <w:lsdException w:name="Light List Accent 5" w:semiHidden="0" w:uiPriority="61" w:unhideWhenUsed="0"/>
+    <w:lsdException w:name="Light Grid Accent 5" w:semiHidden="0" w:uiPriority="62" w:unhideWhenUsed="0"/>
+    <w:lsdException w:name="Medium Shading 1 Accent 5" w:semiHidden="0" w:uiPriority="63" w:unhideWhenUsed="0"/>
+    <w:lsdException w:name="Medium Shading 2 Accent 5" w:semiHidden="0" w:uiPriority="64" w:unhideWhenUsed="0"/>
+    <w:lsdException w:name="Medium List 1 Accent 5" w:semiHidden="0" w:uiPriority="65" w:unhideWhenUsed="0"/>
+    <w:lsdException w:name="Medium List 2 Accent 5" w:semiHidden="0" w:uiPriority="66" w:unhideWhenUsed="0"/>
+    <w:lsdException w:name="Medium Grid 1 Accent 5" w:semiHidden="0" w:uiPriority="67" w:unhideWhenUsed="0"/>
+    <w:lsdException w:name="Medium Grid 2 Accent 5" w:semiHidden="0" w:uiPriority="68" w:unhideWhenUsed="0"/>
+    <w:lsdException w:name="Medium Grid 3 Accent 5" w:semiHidden="0" w:uiPriority="69" w:unhideWhenUsed="0"/>
+    <w:lsdException w:name="Dark List Accent 5" w:semiHidden="0" w:uiPriority="70" w:unhideWhenUsed="0"/>
+    <w:lsdException w:name="Colorful Shading Accent 5" w:semiHidden="0" w:uiPriority="71" w:unhideWhenUsed="0"/>
+    <w:lsdException w:name="Colorful List Accent 5" w:semiHidden="0" w:uiPriority="72" w:unhideWhenUsed="0"/>
+    <w:lsdException w:name="Colorful Grid Accent 5" w:semiHidden="0" w:uiPriority="73" w:unhideWhenUsed="0"/>
+    <w:lsdException w:name="Light Shading Accent 6" w:semiHidden="0" w:uiPriority="60" w:unhideWhenUsed="0"/>
+    <w:lsdException w:name="Light List Accent 6" w:semiHidden="0" w:uiPriority="61" w:unhideWhenUsed="0"/>
+    <w:lsdException w:name="Light Grid Accent 6" w:semiHidden="0" w:uiPriority="62" w:unhideWhenUsed="0"/>
+    <w:lsdException w:name="Medium Shading 1 Accent 6" w:semiHidden="0" w:uiPriority="63" w:unhideWhenUsed="0"/>
+    <w:lsdException w:name="Medium Shading 2 Accent 6" w:semiHidden="0" w:uiPriority="64" w:unhideWhenUsed="0"/>
+    <w:lsdException w:name="Medium List 1 Accent 6" w:semiHidden="0" w:uiPriority="65" w:unhideWhenUsed="0"/>
+    <w:lsdException w:name="Medium List 2 Accent 6" w:semiHidden="0" w:uiPriority="66" w:unhideWhenUsed="0"/>
+    <w:lsdException w:name="Medium Grid 1 Accent 6" w:semiHidden="0" w:uiPriority="67" w:unhideWhenUsed="0"/>
+    <w:lsdException w:name="Medium Grid 2 Accent 6" w:semiHidden="0" w:uiPriority="68" w:unhideWhenUsed="0"/>
+    <w:lsdException w:name="Medium Grid 3 Accent 6" w:semiHidden="0" w:uiPriority="69" w:unhideWhenUsed="0"/>
+    <w:lsdException w:name="Dark List Accent 6" w:semiHidden="0" w:uiPriority="70" w:unhideWhenUsed="0"/>
+    <w:lsdException w:name="Colorful Shading Accent 6" w:semiHidden="0" w:uiPriority="71" w:unhideWhenUsed="0"/>
+    <w:lsdException w:name="Colorful List Accent 6" w:semiHidden="0" w:uiPriority="72" w:unhideWhenUsed="0"/>
+    <w:lsdException w:name="Colorful Grid Accent 6" w:semiHidden="0" w:uiPriority="73" w:unhideWhenUsed="0"/>
+    <w:lsdException w:name="Subtle Emphasis" w:semiHidden="0" w:uiPriority="19" w:unhideWhenUsed="0" w:qFormat="1"/>
+    <w:lsdException w:name="Intense Emphasis" w:semiHidden="0" w:uiPriority="21" w:unhideWhenUsed="0" w:qFormat="1"/>
+    <w:lsdException w:name="Subtle Reference" w:semiHidden="0" w:uiPriority="31" w:unhideWhenUsed="0" w:qFormat="1"/>
+    <w:lsdException w:name="Intense Reference" w:semiHidden="0" w:uiPriority="32" w:unhideWhenUsed="0" w:qFormat="1"/>
+    <w:lsdException w:name="Book Title" w:semiHidden="0" w:uiPriority="33" w:unhideWhenUsed="0" w:qFormat="1"/>
+    <w:lsdException w:name="Bibliography" w:uiPriority="37"/>
+    <w:lsdException w:name="TOC Heading" w:uiPriority="39" w:qFormat="1"/>
+  </w:latentStyles>
+  <w:style w:type="paragraph" w:default="1" w:styleId="Normal">
+    <w:name w:val="Normal"/>
+    <w:qFormat/>
+    <w:rsid w:val="001A2327"/>
+    <w:rPr>
+      <w:rFonts w:ascii="Verdana" w:hAnsi="Verdana"/>
+    </w:rPr>
+  </w:style>
+  <w:style w:type="paragraph" w:styleId="Heading1">
+    <w:name w:val="heading 1"/>
+    <w:basedOn w:val="Normal"/>
+    <w:next w:val="Normal"/>
+    <w:link w:val="Heading1Char"/>
+    <w:uiPriority w:val="9"/>
+    <w:qFormat/>
+    <w:rsid w:val="00A54DBE"/>
+    <w:pPr>
+      <w:keepNext/>
+      <w:keepLines/>
+      <w:spacing w:before="480" w:after="0"/>
+      <w:outlineLvl w:val="0"/>
+    </w:pPr>
+    <w:rPr>
+      <w:rFonts w:asciiTheme="majorHAnsi" w:eastAsiaTheme="majorEastAsia" w:hAnsiTheme="majorHAnsi" w:cstheme="majorBidi"/>
+      <w:b/>
+      <w:bCs/>
+      <w:color w:val="365F91" w:themeColor="accent1" w:themeShade="BF"/>
+      <w:sz w:val="28"/>
+      <w:szCs w:val="28"/>
+    </w:rPr>
+  </w:style>
+  <w:style w:type="paragraph" w:styleId="Heading2">
+    <w:name w:val="heading 2"/>
+    <w:basedOn w:val="Normal"/>
+    <w:next w:val="Normal"/>
+    <w:link w:val="Heading2Char"/>
+    <w:uiPriority w:val="9"/>
+    <w:unhideWhenUsed/>
+    <w:qFormat/>
+    <w:rsid w:val="003E682C"/>
+    <w:pPr>
+      <w:keepNext/>
+      <w:keepLines/>
+      <w:spacing w:before="200" w:after="0"/>
+      <w:outlineLvl w:val="1"/>
+    </w:pPr>
+    <w:rPr>
+      <w:rFonts w:asciiTheme="majorHAnsi" w:eastAsiaTheme="majorEastAsia" w:hAnsiTheme="majorHAnsi" w:cstheme="majorBidi"/>
+      <w:b/>
+      <w:bCs/>
+      <w:color w:val="4F81BD" w:themeColor="accent1"/>
+      <w:sz w:val="26"/>
+      <w:szCs w:val="26"/>
+    </w:rPr>
+  </w:style>
+  <w:style w:type="paragraph" w:styleId="Heading3">
+    <w:name w:val="heading 3"/>
+    <w:basedOn w:val="Normal"/>
+    <w:next w:val="Normal"/>
+    <w:link w:val="Heading3Char"/>
+    <w:uiPriority w:val="9"/>
+    <w:unhideWhenUsed/>
+    <w:qFormat/>
+    <w:rsid w:val="001A2327"/>
+    <w:pPr>
+      <w:keepNext/>
+      <w:keepLines/>
+      <w:spacing w:before="200" w:after="0"/>
+      <w:outlineLvl w:val="2"/>
+    </w:pPr>
+    <w:rPr>
+      <w:rFonts w:asciiTheme="majorHAnsi" w:eastAsiaTheme="majorEastAsia" w:hAnsiTheme="majorHAnsi" w:cstheme="majorBidi"/>
+      <w:b/>
+      <w:bCs/>
+      <w:color w:val="4F81BD" w:themeColor="accent1"/>
+    </w:rPr>
+  </w:style>
+  <w:style w:type="character" w:default="1" w:styleId="DefaultParagraphFont">
+    <w:name w:val="Default Paragraph Font"/>
+    <w:uiPriority w:val="1"/>
+    <w:semiHidden/>
+    <w:unhideWhenUsed/>
+  </w:style>
+  <w:style w:type="table" w:default="1" w:styleId="TableNormal">
+    <w:name w:val="Normal Table"/>
+    <w:uiPriority w:val="99"/>
+    <w:semiHidden/>
+    <w:unhideWhenUsed/>
+    <w:tblPr>
+      <w:tblInd w:w="0" w:type="dxa"/>
+      <w:tblCellMar>
+        <w:top w:w="0" w:type="dxa"/>
+        <w:left w:w="108" w:type="dxa"/>
+        <w:bottom w:w="0" w:type="dxa"/>
+        <w:right w:w="108" w:type="dxa"/>
+      </w:tblCellMar>
+    </w:tblPr>
+  </w:style>
+  <w:style w:type="numbering" w:default="1" w:styleId="NoList">
+    <w:name w:val="No List"/>
+    <w:uiPriority w:val="99"/>
+    <w:semiHidden/>
+    <w:unhideWhenUsed/>
+  </w:style>
+  <w:style w:type="paragraph" w:styleId="NormalWeb">
+    <w:name w:val="Normal (Web)"/>
+    <w:basedOn w:val="Normal"/>
+    <w:uiPriority w:val="99"/>
+    <w:semiHidden/>
+    <w:unhideWhenUsed/>
+    <w:rsid w:val="00A54DBE"/>
+    <w:pPr>
+      <w:spacing w:before="100" w:beforeAutospacing="1" w:after="100" w:afterAutospacing="1" w:line="240" w:lineRule="auto"/>
+    </w:pPr>
+    <w:rPr>
+      <w:rFonts w:ascii="Times New Roman" w:eastAsia="Times New Roman" w:hAnsi="Times New Roman" w:cs="Times New Roman"/>
+      <w:sz w:val="24"/>
+      <w:szCs w:val="24"/>
+      <w:lang w:eastAsia="en-AU"/>
+    </w:rPr>
+  </w:style>
+  <w:style w:type="paragraph" w:styleId="BalloonText">
+    <w:name w:val="Balloon Text"/>
+    <w:basedOn w:val="Normal"/>
+    <w:link w:val="BalloonTextChar"/>
+    <w:uiPriority w:val="99"/>
+    <w:semiHidden/>
+    <w:unhideWhenUsed/>
+    <w:rsid w:val="00A54DBE"/>
+    <w:pPr>
+      <w:spacing w:after="0" w:line="240" w:lineRule="auto"/>
+    </w:pPr>
+    <w:rPr>
+      <w:rFonts w:ascii="Tahoma" w:hAnsi="Tahoma" w:cs="Tahoma"/>
+      <w:sz w:val="16"/>
+      <w:szCs w:val="16"/>
+    </w:rPr>
+  </w:style>
+  <w:style w:type="character" w:customStyle="1" w:styleId="BalloonTextChar">
+    <w:name w:val="Balloon Text Char"/>
+    <w:basedOn w:val="DefaultParagraphFont"/>
+    <w:link w:val="BalloonText"/>
+    <w:uiPriority w:val="99"/>
+    <w:semiHidden/>
+    <w:rsid w:val="00A54DBE"/>
+    <w:rPr>
+      <w:rFonts w:ascii="Tahoma" w:hAnsi="Tahoma" w:cs="Tahoma"/>
+      <w:sz w:val="16"/>
+      <w:szCs w:val="16"/>
+    </w:rPr>
+  </w:style>
+  <w:style w:type="character" w:customStyle="1" w:styleId="Heading1Char">
+    <w:name w:val="Heading 1 Char"/>
+    <w:basedOn w:val="DefaultParagraphFont"/>
+    <w:link w:val="Heading1"/>
+    <w:uiPriority w:val="9"/>
+    <w:rsid w:val="00A54DBE"/>
+    <w:rPr>
+      <w:rFonts w:asciiTheme="majorHAnsi" w:eastAsiaTheme="majorEastAsia" w:hAnsiTheme="majorHAnsi" w:cstheme="majorBidi"/>
+      <w:b/>
+      <w:bCs/>
+      <w:color w:val="365F91" w:themeColor="accent1" w:themeShade="BF"/>
+      <w:sz w:val="28"/>
+      <w:szCs w:val="28"/>
+    </w:rPr>
+  </w:style>
+  <w:style w:type="paragraph" w:styleId="Subtitle">
+    <w:name w:val="Subtitle"/>
+    <w:basedOn w:val="Normal"/>
+    <w:next w:val="Normal"/>
+    <w:link w:val="SubtitleChar"/>
+    <w:uiPriority w:val="11"/>
+    <w:qFormat/>
+    <w:rsid w:val="003E682C"/>
+    <w:pPr>
+      <w:numPr>
+        <w:ilvl w:val="1"/>
+      </w:numPr>
+    </w:pPr>
+    <w:rPr>
+      <w:rFonts w:asciiTheme="majorHAnsi" w:eastAsiaTheme="majorEastAsia" w:hAnsiTheme="majorHAnsi" w:cstheme="majorBidi"/>
+      <w:i/>
+      <w:iCs/>
+      <w:color w:val="4F81BD" w:themeColor="accent1"/>
+      <w:spacing w:val="15"/>
+      <w:sz w:val="24"/>
+      <w:szCs w:val="24"/>
+    </w:rPr>
+  </w:style>
+  <w:style w:type="character" w:customStyle="1" w:styleId="SubtitleChar">
+    <w:name w:val="Subtitle Char"/>
+    <w:basedOn w:val="DefaultParagraphFont"/>
+    <w:link w:val="Subtitle"/>
+    <w:uiPriority w:val="11"/>
+    <w:rsid w:val="003E682C"/>
+    <w:rPr>
+      <w:rFonts w:asciiTheme="majorHAnsi" w:eastAsiaTheme="majorEastAsia" w:hAnsiTheme="majorHAnsi" w:cstheme="majorBidi"/>
+      <w:i/>
+      <w:iCs/>
+      <w:color w:val="4F81BD" w:themeColor="accent1"/>
+      <w:spacing w:val="15"/>
+      <w:sz w:val="24"/>
+      <w:szCs w:val="24"/>
+    </w:rPr>
+  </w:style>
+  <w:style w:type="character" w:customStyle="1" w:styleId="Heading2Char">
+    <w:name w:val="Heading 2 Char"/>
+    <w:basedOn w:val="DefaultParagraphFont"/>
+    <w:link w:val="Heading2"/>
+    <w:uiPriority w:val="9"/>
+    <w:rsid w:val="003E682C"/>
+    <w:rPr>
+      <w:rFonts w:asciiTheme="majorHAnsi" w:eastAsiaTheme="majorEastAsia" w:hAnsiTheme="majorHAnsi" w:cstheme="majorBidi"/>
+      <w:b/>
+      <w:bCs/>
+      <w:color w:val="4F81BD" w:themeColor="accent1"/>
+      <w:sz w:val="26"/>
+      <w:szCs w:val="26"/>
+    </w:rPr>
+  </w:style>
+  <w:style w:type="character" w:customStyle="1" w:styleId="Heading3Char">
+    <w:name w:val="Heading 3 Char"/>
+    <w:basedOn w:val="DefaultParagraphFont"/>
+    <w:link w:val="Heading3"/>
+    <w:uiPriority w:val="9"/>
+    <w:rsid w:val="001A2327"/>
+    <w:rPr>
+      <w:rFonts w:asciiTheme="majorHAnsi" w:eastAsiaTheme="majorEastAsia" w:hAnsiTheme="majorHAnsi" w:cstheme="majorBidi"/>
+      <w:b/>
+      <w:bCs/>
+      <w:color w:val="4F81BD" w:themeColor="accent1"/>
+    </w:rPr>
+  </w:style>
+  <w:style w:type="table" w:styleId="TableGrid">
+    <w:name w:val="Table Grid"/>
+    <w:basedOn w:val="TableNormal"/>
+    <w:uiPriority w:val="59"/>
+    <w:rsid w:val="00E61953"/>
+    <w:pPr>
+      <w:spacing w:after="0" w:line="240" w:lineRule="auto"/>
+    </w:pPr>
+    <w:tblPr>
+      <w:tblInd w:w="0" w:type="dxa"/>
+      <w:tblBorders>
+        <w:top w:val="single" w:sz="4" w:space="0" w:color="auto"/>
+        <w:left w:val="single" w:sz="4" w:space="0" w:color="auto"/>
+        <w:bottom w:val="single" w:sz="4" w:space="0" w:color="auto"/>
+        <w:right w:val="single" w:sz="4" w:space="0" w:color="auto"/>
+        <w:insideH w:val="single" w:sz="4" w:space="0" w:color="auto"/>
+        <w:insideV w:val="single" w:sz="4" w:space="0" w:color="auto"/>
+      </w:tblBorders>
+      <w:tblCellMar>
+        <w:top w:w="0" w:type="dxa"/>
+        <w:left w:w="108" w:type="dxa"/>
+        <w:bottom w:w="0" w:type="dxa"/>
+        <w:right w:w="108" w:type="dxa"/>
+      </w:tblCellMar>
+    </w:tblPr>
+  </w:style>
+  <w:style w:type="character" w:styleId="Hyperlink">
+    <w:name w:val="Hyperlink"/>
+    <w:basedOn w:val="DefaultParagraphFont"/>
+    <w:uiPriority w:val="99"/>
+    <w:unhideWhenUsed/>
+    <w:rsid w:val="009A34A1"/>
+    <w:rPr>
+      <w:color w:val="0000FF" w:themeColor="hyperlink"/>
+      <w:u w:val="single"/>
+    </w:rPr>
+  </w:style>
+  <w:style w:type="table" w:styleId="LightShading-Accent1">
+    <w:name w:val="Light Shading Accent 1"/>
+    <w:basedOn w:val="TableNormal"/>
+    <w:uiPriority w:val="60"/>
+    <w:rsid w:val="00384F44"/>
+    <w:pPr>
+      <w:spacing w:after="0" w:line="240" w:lineRule="auto"/>
+    </w:pPr>
+    <w:rPr>
+      <w:color w:val="365F91" w:themeColor="accent1" w:themeShade="BF"/>
+    </w:rPr>
+    <w:tblPr>
+      <w:tblStyleRowBandSize w:val="1"/>
+      <w:tblStyleColBandSize w:val="1"/>
+      <w:tblInd w:w="0" w:type="dxa"/>
+      <w:tblBorders>
+        <w:top w:val="single" w:sz="8" w:space="0" w:color="4F81BD" w:themeColor="accent1"/>
+        <w:bottom w:val="single" w:sz="8" w:space="0" w:color="4F81BD" w:themeColor="accent1"/>
+      </w:tblBorders>
+      <w:tblCellMar>
+        <w:top w:w="0" w:type="dxa"/>
+        <w:left w:w="108" w:type="dxa"/>
+        <w:bottom w:w="0" w:type="dxa"/>
+        <w:right w:w="108" w:type="dxa"/>
+      </w:tblCellMar>
+    </w:tblPr>
+    <w:tblStylePr w:type="firstRow">
+      <w:pPr>
+        <w:spacing w:before="0" w:after="0" w:line="240" w:lineRule="auto"/>
+      </w:pPr>
+      <w:rPr>
+        <w:b/>
+        <w:bCs/>
+      </w:rPr>
+      <w:tblPr/>
+      <w:tcPr>
+        <w:tcBorders>
+          <w:top w:val="single" w:sz="8" w:space="0" w:color="4F81BD" w:themeColor="accent1"/>
+          <w:left w:val="nil"/>
+          <w:bottom w:val="single" w:sz="8" w:space="0" w:color="4F81BD" w:themeColor="accent1"/>
+          <w:right w:val="nil"/>
+          <w:insideH w:val="nil"/>
+          <w:insideV w:val="nil"/>
+        </w:tcBorders>
+      </w:tcPr>
+    </w:tblStylePr>
+    <w:tblStylePr w:type="lastRow">
+      <w:pPr>
+        <w:spacing w:before="0" w:after="0" w:line="240" w:lineRule="auto"/>
+      </w:pPr>
+      <w:rPr>
+        <w:b/>
+        <w:bCs/>
+      </w:rPr>
+      <w:tblPr/>
+      <w:tcPr>
+        <w:tcBorders>
+          <w:top w:val="single" w:sz="8" w:space="0" w:color="4F81BD" w:themeColor="accent1"/>
+          <w:left w:val="nil"/>
+          <w:bottom w:val="single" w:sz="8" w:space="0" w:color="4F81BD" w:themeColor="accent1"/>
+          <w:right w:val="nil"/>
+          <w:insideH w:val="nil"/>
+          <w:insideV w:val="nil"/>
+        </w:tcBorders>
+      </w:tcPr>
+    </w:tblStylePr>
+    <w:tblStylePr w:type="firstCol">
+      <w:rPr>
+        <w:b/>
+        <w:bCs/>
+      </w:rPr>
+    </w:tblStylePr>
+    <w:tblStylePr w:type="lastCol">
+      <w:rPr>
+        <w:b/>
+        <w:bCs/>
+      </w:rPr>
+    </w:tblStylePr>
+    <w:tblStylePr w:type="band1Vert">
+      <w:tblPr/>
+      <w:tcPr>
+        <w:tcBorders>
+          <w:left w:val="nil"/>
+          <w:right w:val="nil"/>
+          <w:insideH w:val="nil"/>
+          <w:insideV w:val="nil"/>
+        </w:tcBorders>
+        <w:shd w:val="clear" w:color="auto" w:fill="D3DFEE" w:themeFill="accent1" w:themeFillTint="3F"/>
+      </w:tcPr>
+    </w:tblStylePr>
+    <w:tblStylePr w:type="band1Horz">
+      <w:tblPr/>
+      <w:tcPr>
+        <w:tcBorders>
+          <w:left w:val="nil"/>
+          <w:right w:val="nil"/>
+          <w:insideH w:val="nil"/>
+          <w:insideV w:val="nil"/>
+        </w:tcBorders>
+        <w:shd w:val="clear" w:color="auto" w:fill="D3DFEE" w:themeFill="accent1" w:themeFillTint="3F"/>
+      </w:tcPr>
+    </w:tblStylePr>
+  </w:style>
+  <w:style w:type="table" w:styleId="LightShading-Accent3">
+    <w:name w:val="Light Shading Accent 3"/>
+    <w:basedOn w:val="TableNormal"/>
+    <w:uiPriority w:val="60"/>
+    <w:rsid w:val="00384F44"/>
+    <w:pPr>
+      <w:spacing w:after="0" w:line="240" w:lineRule="auto"/>
+    </w:pPr>
+    <w:rPr>
+      <w:color w:val="76923C" w:themeColor="accent3" w:themeShade="BF"/>
+    </w:rPr>
+    <w:tblPr>
+      <w:tblStyleRowBandSize w:val="1"/>
+      <w:tblStyleColBandSize w:val="1"/>
+      <w:tblInd w:w="0" w:type="dxa"/>
+      <w:tblBorders>
+        <w:top w:val="single" w:sz="8" w:space="0" w:color="9BBB59" w:themeColor="accent3"/>
+        <w:bottom w:val="single" w:sz="8" w:space="0" w:color="9BBB59" w:themeColor="accent3"/>
+      </w:tblBorders>
+      <w:tblCellMar>
+        <w:top w:w="0" w:type="dxa"/>
+        <w:left w:w="108" w:type="dxa"/>
+        <w:bottom w:w="0" w:type="dxa"/>
+        <w:right w:w="108" w:type="dxa"/>
+      </w:tblCellMar>
+    </w:tblPr>
+    <w:tblStylePr w:type="firstRow">
+      <w:pPr>
+        <w:spacing w:before="0" w:after="0" w:line="240" w:lineRule="auto"/>
+      </w:pPr>
+      <w:rPr>
+        <w:b/>
+        <w:bCs/>
+      </w:rPr>
+      <w:tblPr/>
+      <w:tcPr>
+        <w:tcBorders>
+          <w:top w:val="single" w:sz="8" w:space="0" w:color="9BBB59" w:themeColor="accent3"/>
+          <w:left w:val="nil"/>
+          <w:bottom w:val="single" w:sz="8" w:space="0" w:color="9BBB59" w:themeColor="accent3"/>
+          <w:right w:val="nil"/>
+          <w:insideH w:val="nil"/>
+          <w:insideV w:val="nil"/>
+        </w:tcBorders>
+      </w:tcPr>
+    </w:tblStylePr>
+    <w:tblStylePr w:type="lastRow">
+      <w:pPr>
+        <w:spacing w:before="0" w:after="0" w:line="240" w:lineRule="auto"/>
+      </w:pPr>
+      <w:rPr>
+        <w:b/>
+        <w:bCs/>
+      </w:rPr>
+      <w:tblPr/>
+      <w:tcPr>
+        <w:tcBorders>
+          <w:top w:val="single" w:sz="8" w:space="0" w:color="9BBB59" w:themeColor="accent3"/>
+          <w:left w:val="nil"/>
+          <w:bottom w:val="single" w:sz="8" w:space="0" w:color="9BBB59" w:themeColor="accent3"/>
+          <w:right w:val="nil"/>
+          <w:insideH w:val="nil"/>
+          <w:insideV w:val="nil"/>
+        </w:tcBorders>
+      </w:tcPr>
+    </w:tblStylePr>
+    <w:tblStylePr w:type="firstCol">
+      <w:rPr>
+        <w:b/>
+        <w:bCs/>
+      </w:rPr>
+    </w:tblStylePr>
+    <w:tblStylePr w:type="lastCol">
+      <w:rPr>
+        <w:b/>
+        <w:bCs/>
+      </w:rPr>
+    </w:tblStylePr>
+    <w:tblStylePr w:type="band1Vert">
+      <w:tblPr/>
+      <w:tcPr>
+        <w:tcBorders>
+          <w:left w:val="nil"/>
+          <w:right w:val="nil"/>
+          <w:insideH w:val="nil"/>
+          <w:insideV w:val="nil"/>
+        </w:tcBorders>
+        <w:shd w:val="clear" w:color="auto" w:fill="E6EED5" w:themeFill="accent3" w:themeFillTint="3F"/>
+      </w:tcPr>
+    </w:tblStylePr>
+    <w:tblStylePr w:type="band1Horz">
+      <w:tblPr/>
+      <w:tcPr>
+        <w:tcBorders>
+          <w:left w:val="nil"/>
+          <w:right w:val="nil"/>
+          <w:insideH w:val="nil"/>
+          <w:insideV w:val="nil"/>
+        </w:tcBorders>
+        <w:shd w:val="clear" w:color="auto" w:fill="E6EED5" w:themeFill="accent3" w:themeFillTint="3F"/>
+      </w:tcPr>
+    </w:tblStylePr>
   </w:style>
 </w:styles>
 </file>

</xml_diff>